<commit_message>
modified:   machine learning report.docx
</commit_message>
<xml_diff>
--- a/machine learning report.docx
+++ b/machine learning report.docx
@@ -1,6 +1,6 @@
 
 <file path=word/document.xml><?xml version="1.0" encoding="utf-8"?>
-<w:document xmlns:wpc="http://schemas.microsoft.com/office/word/2010/wordprocessingCanvas" xmlns:mc="http://schemas.openxmlformats.org/markup-compatibility/2006" xmlns:o="urn:schemas-microsoft-com:office:office" xmlns:r="http://schemas.openxmlformats.org/officeDocument/2006/relationships" xmlns:m="http://schemas.openxmlformats.org/officeDocument/2006/math" xmlns:v="urn:schemas-microsoft-com:vml" xmlns:wp14="http://schemas.microsoft.com/office/word/2010/wordprocessingDrawing" xmlns:wp="http://schemas.openxmlformats.org/drawingml/2006/wordprocessingDrawing" xmlns:w10="urn:schemas-microsoft-com:office:word" xmlns:w="http://schemas.openxmlformats.org/wordprocessingml/2006/main" xmlns:w14="http://schemas.microsoft.com/office/word/2010/wordml" xmlns:w15="http://schemas.microsoft.com/office/word/2012/wordml" xmlns:wpg="http://schemas.microsoft.com/office/word/2010/wordprocessingGroup" xmlns:wpi="http://schemas.microsoft.com/office/word/2010/wordprocessingInk" xmlns:wne="http://schemas.microsoft.com/office/word/2006/wordml" xmlns:wps="http://schemas.microsoft.com/office/word/2010/wordprocessingShape" mc:Ignorable="w14 w15 wp14">
+<w:document xmlns:wpc="http://schemas.microsoft.com/office/word/2010/wordprocessingCanvas" xmlns:cx="http://schemas.microsoft.com/office/drawing/2014/chartex" xmlns:cx1="http://schemas.microsoft.com/office/drawing/2015/9/8/chartex" xmlns:cx2="http://schemas.microsoft.com/office/drawing/2015/10/21/chartex" xmlns:cx3="http://schemas.microsoft.com/office/drawing/2016/5/9/chartex" xmlns:cx4="http://schemas.microsoft.com/office/drawing/2016/5/10/chartex" xmlns:cx5="http://schemas.microsoft.com/office/drawing/2016/5/11/chartex" xmlns:cx6="http://schemas.microsoft.com/office/drawing/2016/5/12/chartex" xmlns:cx7="http://schemas.microsoft.com/office/drawing/2016/5/13/chartex" xmlns:cx8="http://schemas.microsoft.com/office/drawing/2016/5/14/chartex" xmlns:mc="http://schemas.openxmlformats.org/markup-compatibility/2006" xmlns:aink="http://schemas.microsoft.com/office/drawing/2016/ink" xmlns:am3d="http://schemas.microsoft.com/office/drawing/2017/model3d" xmlns:o="urn:schemas-microsoft-com:office:office" xmlns:r="http://schemas.openxmlformats.org/officeDocument/2006/relationships" xmlns:m="http://schemas.openxmlformats.org/officeDocument/2006/math" xmlns:v="urn:schemas-microsoft-com:vml" xmlns:wp14="http://schemas.microsoft.com/office/word/2010/wordprocessingDrawing" xmlns:wp="http://schemas.openxmlformats.org/drawingml/2006/wordprocessingDrawing" xmlns:w10="urn:schemas-microsoft-com:office:word" xmlns:w="http://schemas.openxmlformats.org/wordprocessingml/2006/main" xmlns:w14="http://schemas.microsoft.com/office/word/2010/wordml" xmlns:w15="http://schemas.microsoft.com/office/word/2012/wordml" xmlns:w16cid="http://schemas.microsoft.com/office/word/2016/wordml/cid" xmlns:w16se="http://schemas.microsoft.com/office/word/2015/wordml/symex" xmlns:wpg="http://schemas.microsoft.com/office/word/2010/wordprocessingGroup" xmlns:wpi="http://schemas.microsoft.com/office/word/2010/wordprocessingInk" xmlns:wne="http://schemas.microsoft.com/office/word/2006/wordml" xmlns:wps="http://schemas.microsoft.com/office/word/2010/wordprocessingShape" mc:Ignorable="w14 w15 w16se w16cid wp14">
   <w:body>
     <w:tbl>
       <w:tblPr>
@@ -23,7 +23,7 @@
           </w:tcPr>
           <w:p>
             <w:pPr>
-              <w:pStyle w:val="10"/>
+              <w:pStyle w:val="11"/>
               <w:jc w:val="center"/>
               <w:rPr>
                 <w:rFonts w:ascii="Cambria" w:hAnsi="Cambria"/>
@@ -32,12 +32,10 @@
                 <w:sz w:val="24"/>
               </w:rPr>
             </w:pPr>
-            <w:bookmarkStart w:id="0" w:name="_GoBack"/>
-            <w:bookmarkEnd w:id="0"/>
-          </w:p>
-          <w:p>
-            <w:pPr>
-              <w:pStyle w:val="10"/>
+          </w:p>
+          <w:p>
+            <w:pPr>
+              <w:pStyle w:val="11"/>
               <w:jc w:val="both"/>
               <w:rPr>
                 <w:rFonts w:ascii="Cambria" w:hAnsi="Cambria"/>
@@ -49,7 +47,7 @@
           </w:p>
           <w:p>
             <w:pPr>
-              <w:pStyle w:val="10"/>
+              <w:pStyle w:val="11"/>
               <w:jc w:val="center"/>
               <w:rPr>
                 <w:rFonts w:ascii="Cambria" w:hAnsi="Cambria"/>
@@ -61,7 +59,7 @@
           </w:p>
           <w:p>
             <w:pPr>
-              <w:pStyle w:val="10"/>
+              <w:pStyle w:val="11"/>
               <w:jc w:val="both"/>
               <w:rPr>
                 <w:rFonts w:ascii="Cambria" w:hAnsi="Cambria"/>
@@ -73,7 +71,7 @@
           </w:p>
           <w:p>
             <w:pPr>
-              <w:pStyle w:val="10"/>
+              <w:pStyle w:val="11"/>
               <w:rPr>
                 <w:rFonts w:ascii="Cambria" w:hAnsi="Cambria"/>
                 <w:caps/>
@@ -84,7 +82,7 @@
           </w:p>
           <w:p>
             <w:pPr>
-              <w:pStyle w:val="10"/>
+              <w:pStyle w:val="11"/>
               <w:jc w:val="center"/>
               <w:rPr>
                 <w:rFonts w:ascii="Cambria" w:hAnsi="Cambria"/>
@@ -135,7 +133,7 @@
           </w:p>
           <w:p>
             <w:pPr>
-              <w:pStyle w:val="10"/>
+              <w:pStyle w:val="11"/>
               <w:jc w:val="both"/>
               <w:rPr>
                 <w:rFonts w:ascii="Cambria" w:hAnsi="Cambria"/>
@@ -161,7 +159,7 @@
           </w:tcPr>
           <w:p>
             <w:pPr>
-              <w:pStyle w:val="10"/>
+              <w:pStyle w:val="11"/>
               <w:jc w:val="center"/>
               <w:rPr>
                 <w:rFonts w:ascii="黑体" w:eastAsia="黑体" w:hAnsi="黑体"/>
@@ -241,7 +239,7 @@
           </w:tcPr>
           <w:p>
             <w:pPr>
-              <w:pStyle w:val="a5"/>
+              <w:pStyle w:val="a7"/>
               <w:rPr>
                 <w:rFonts w:eastAsia="宋体"/>
                 <w:color w:val="FF0000"/>
@@ -300,91 +298,91 @@
           </w:tcPr>
           <w:p>
             <w:pPr>
-              <w:pStyle w:val="10"/>
+              <w:pStyle w:val="11"/>
               <w:jc w:val="center"/>
             </w:pPr>
           </w:p>
           <w:p>
             <w:pPr>
-              <w:pStyle w:val="10"/>
+              <w:pStyle w:val="11"/>
               <w:jc w:val="center"/>
             </w:pPr>
           </w:p>
           <w:p>
             <w:pPr>
-              <w:pStyle w:val="10"/>
+              <w:pStyle w:val="11"/>
               <w:jc w:val="center"/>
             </w:pPr>
           </w:p>
           <w:p>
             <w:pPr>
-              <w:pStyle w:val="10"/>
+              <w:pStyle w:val="11"/>
               <w:jc w:val="center"/>
             </w:pPr>
           </w:p>
           <w:p>
             <w:pPr>
-              <w:pStyle w:val="10"/>
+              <w:pStyle w:val="11"/>
               <w:jc w:val="center"/>
             </w:pPr>
           </w:p>
           <w:p>
             <w:pPr>
-              <w:pStyle w:val="10"/>
+              <w:pStyle w:val="11"/>
               <w:jc w:val="center"/>
             </w:pPr>
           </w:p>
           <w:p>
             <w:pPr>
-              <w:pStyle w:val="10"/>
+              <w:pStyle w:val="11"/>
               <w:jc w:val="center"/>
             </w:pPr>
           </w:p>
           <w:p>
             <w:pPr>
-              <w:pStyle w:val="10"/>
+              <w:pStyle w:val="11"/>
               <w:jc w:val="center"/>
             </w:pPr>
           </w:p>
           <w:p>
             <w:pPr>
-              <w:pStyle w:val="10"/>
+              <w:pStyle w:val="11"/>
               <w:jc w:val="center"/>
             </w:pPr>
           </w:p>
           <w:p>
             <w:pPr>
-              <w:pStyle w:val="10"/>
+              <w:pStyle w:val="11"/>
               <w:jc w:val="center"/>
             </w:pPr>
           </w:p>
           <w:p>
             <w:pPr>
-              <w:pStyle w:val="10"/>
+              <w:pStyle w:val="11"/>
               <w:jc w:val="center"/>
             </w:pPr>
           </w:p>
           <w:p>
             <w:pPr>
-              <w:pStyle w:val="10"/>
+              <w:pStyle w:val="11"/>
               <w:jc w:val="center"/>
             </w:pPr>
           </w:p>
           <w:p>
             <w:pPr>
-              <w:pStyle w:val="10"/>
+              <w:pStyle w:val="11"/>
               <w:jc w:val="center"/>
             </w:pPr>
           </w:p>
           <w:p>
             <w:pPr>
-              <w:pStyle w:val="10"/>
+              <w:pStyle w:val="11"/>
               <w:jc w:val="center"/>
             </w:pPr>
           </w:p>
           <w:p>
             <w:pPr>
-              <w:pStyle w:val="10"/>
+              <w:pStyle w:val="11"/>
               <w:jc w:val="center"/>
             </w:pPr>
           </w:p>
@@ -432,13 +430,23 @@
               </w:rPr>
               <w:t xml:space="preserve"> </w:t>
             </w:r>
+            <w:proofErr w:type="spellStart"/>
             <w:r>
               <w:rPr>
                 <w:b/>
                 <w:sz w:val="36"/>
                 <w:szCs w:val="36"/>
               </w:rPr>
-              <w:t>XinYu Zhang</w:t>
+              <w:t>XinYu</w:t>
+            </w:r>
+            <w:proofErr w:type="spellEnd"/>
+            <w:r>
+              <w:rPr>
+                <w:b/>
+                <w:sz w:val="36"/>
+                <w:szCs w:val="36"/>
+              </w:rPr>
+              <w:t xml:space="preserve"> Zhang</w:t>
             </w:r>
           </w:p>
           <w:p>
@@ -451,6 +459,7 @@
                 <w:u w:val="single"/>
               </w:rPr>
             </w:pPr>
+            <w:proofErr w:type="spellStart"/>
             <w:r>
               <w:rPr>
                 <w:b/>
@@ -460,6 +469,7 @@
               </w:rPr>
               <w:t>StuId</w:t>
             </w:r>
+            <w:proofErr w:type="spellEnd"/>
             <w:r>
               <w:rPr>
                 <w:b/>
@@ -613,26 +623,81 @@
       </w:r>
     </w:p>
     <w:p>
-      <w:r>
-        <w:tab/>
-      </w:r>
-      <w:r>
-        <w:t xml:space="preserve">First step: figure out the indices. </w:t>
-      </w:r>
-      <w:r>
-        <w:t xml:space="preserve">From the kaggle website we noticed that </w:t>
-      </w:r>
-      <w:r>
-        <w:t>they use root mean squared error (RMSE) to evaluate the precision of prediction.</w:t>
+      <w:pPr>
+        <w:pStyle w:val="3"/>
+      </w:pPr>
+      <w:r>
+        <w:t xml:space="preserve">1.1 Evaluation index and </w:t>
+      </w:r>
+      <w:r>
+        <w:t>preface of data</w:t>
       </w:r>
     </w:p>
     <w:p>
       <w:r>
         <w:tab/>
+      </w:r>
+      <w:r>
+        <w:t xml:space="preserve">First step: figure out the indices. </w:t>
+      </w:r>
+      <w:r>
+        <w:t xml:space="preserve">From the </w:t>
+      </w:r>
+      <w:proofErr w:type="spellStart"/>
+      <w:r>
+        <w:t>kaggle</w:t>
+      </w:r>
+      <w:proofErr w:type="spellEnd"/>
+      <w:r>
+        <w:t xml:space="preserve"> website we noticed that </w:t>
+      </w:r>
+      <w:r>
+        <w:t>they use root mean squared error (RMSE) to evaluate the precision of prediction.</w:t>
+      </w:r>
+    </w:p>
+    <w:p>
+      <w:r>
+        <w:tab/>
         <w:t xml:space="preserve">From then we start to deal with the data, </w:t>
       </w:r>
       <w:r>
-        <w:t>we use jupyter to load the data and start analysis the relationship between attribute ‘SalePrice’ ( The prediction we want get) and other attribute in the training data set. But first we should build a basic impression of statistical significance of the ‘SalePrice’ attribute (Use pandas-&gt;describe() method)</w:t>
+        <w:t xml:space="preserve">we use </w:t>
+      </w:r>
+      <w:proofErr w:type="spellStart"/>
+      <w:r>
+        <w:t>jupyter</w:t>
+      </w:r>
+      <w:proofErr w:type="spellEnd"/>
+      <w:r>
+        <w:t xml:space="preserve"> to load the data and start analysis the relationship between attribute ‘</w:t>
+      </w:r>
+      <w:proofErr w:type="spellStart"/>
+      <w:r>
+        <w:t>SalePrice</w:t>
+      </w:r>
+      <w:proofErr w:type="spellEnd"/>
+      <w:r>
+        <w:t xml:space="preserve">’ </w:t>
+      </w:r>
+      <w:r>
+        <w:t>(The</w:t>
+      </w:r>
+      <w:r>
+        <w:t xml:space="preserve"> prediction we want get) and other attribute in the training data set. But first we should build a basic impression of statistical significance of the ‘</w:t>
+      </w:r>
+      <w:proofErr w:type="spellStart"/>
+      <w:r>
+        <w:t>SalePrice</w:t>
+      </w:r>
+      <w:proofErr w:type="spellEnd"/>
+      <w:r>
+        <w:t>’ attribute (Use pandas-&gt;</w:t>
+      </w:r>
+      <w:r>
+        <w:t>describe (</w:t>
+      </w:r>
+      <w:r>
+        <w:t>) method)</w:t>
       </w:r>
     </w:p>
     <w:p>
@@ -683,10 +748,28 @@
     <w:p>
       <w:r>
         <w:tab/>
-        <w:t xml:space="preserve">It is a big difference between max and min, but the mean value and 25%, 50%, 75% is relative. So we may have an assumption about </w:t>
-      </w:r>
-      <w:r>
-        <w:t>the prices distribution, but it’s not enough. Before we start to analysis the relationships we should figure out the attributes information:</w:t>
+        <w:t xml:space="preserve">It is a big difference between max and min, but the mean value and 25%, 50%, 75% is relative. </w:t>
+      </w:r>
+      <w:r>
+        <w:t>So,</w:t>
+      </w:r>
+      <w:r>
+        <w:t xml:space="preserve"> we may have an assumption about </w:t>
+      </w:r>
+      <w:r>
+        <w:t xml:space="preserve">the </w:t>
+      </w:r>
+      <w:r>
+        <w:t>price’s</w:t>
+      </w:r>
+      <w:r>
+        <w:t xml:space="preserve"> distribution, but it’s not enough. Before we start to analysis the relationships we should figure out the </w:t>
+      </w:r>
+      <w:r>
+        <w:t>attribute’s</w:t>
+      </w:r>
+      <w:r>
+        <w:t xml:space="preserve"> information:</w:t>
       </w:r>
     </w:p>
     <w:p>
@@ -699,8 +782,8 @@
         </w:rPr>
         <w:drawing>
           <wp:inline distT="0" distB="0" distL="0" distR="0" wp14:anchorId="2B8F4C8D" wp14:editId="383A6128">
-            <wp:extent cx="4057143" cy="2819048"/>
-            <wp:effectExtent l="0" t="0" r="635" b="635"/>
+            <wp:extent cx="2893910" cy="2010792"/>
+            <wp:effectExtent l="0" t="0" r="1905" b="8890"/>
             <wp:docPr id="3" name="图片 3"/>
             <wp:cNvGraphicFramePr>
               <a:graphicFrameLocks xmlns:a="http://schemas.openxmlformats.org/drawingml/2006/main" noChangeAspect="1"/>
@@ -721,7 +804,7 @@
                   <pic:spPr>
                     <a:xfrm>
                       <a:off x="0" y="0"/>
-                      <a:ext cx="4057143" cy="2819048"/>
+                      <a:ext cx="2922807" cy="2030871"/>
                     </a:xfrm>
                     <a:prstGeom prst="rect">
                       <a:avLst/>
@@ -737,11 +820,40 @@
     <w:p>
       <w:r>
         <w:tab/>
-        <w:t xml:space="preserve">Besides, we can start to plot some graph to build a better understanding about relationships </w:t>
-      </w:r>
+      </w:r>
+    </w:p>
+    <w:p>
+      <w:pPr>
+        <w:pStyle w:val="3"/>
+      </w:pPr>
       <w:r>
         <w:lastRenderedPageBreak/>
-        <w:t xml:space="preserve">between attribute ‘SalePrice’ and other attributes, </w:t>
+        <w:t>1.2 Understand data from plots</w:t>
+      </w:r>
+    </w:p>
+    <w:p>
+      <w:pPr>
+        <w:ind w:firstLine="420"/>
+      </w:pPr>
+      <w:r>
+        <w:t xml:space="preserve">From above section the data’s preface is showed, and then </w:t>
+      </w:r>
+      <w:r>
+        <w:t xml:space="preserve">we can start to plot some graph to </w:t>
+      </w:r>
+      <w:r>
+        <w:t>reach</w:t>
+      </w:r>
+      <w:r>
+        <w:t xml:space="preserve"> a better understanding about relationships between attribute ‘</w:t>
+      </w:r>
+      <w:proofErr w:type="spellStart"/>
+      <w:r>
+        <w:t>SalePrice</w:t>
+      </w:r>
+      <w:proofErr w:type="spellEnd"/>
+      <w:r>
+        <w:t xml:space="preserve">’ and other attributes, </w:t>
       </w:r>
       <w:r>
         <w:t xml:space="preserve">first we choose </w:t>
@@ -749,9 +861,11 @@
       <w:r>
         <w:t>‘</w:t>
       </w:r>
+      <w:proofErr w:type="spellStart"/>
       <w:r>
         <w:t>GrLivArea</w:t>
       </w:r>
+      <w:proofErr w:type="spellEnd"/>
       <w:r>
         <w:t>’ to start:</w:t>
       </w:r>
@@ -806,11 +920,44 @@
         <w:tab/>
       </w:r>
       <w:r>
-        <w:t>From picture above</w:t>
-      </w:r>
-      <w:r>
-        <w:t xml:space="preserve"> we can make an assumption that the relationship between two attributes follows the linear distribution, but we see two points in the right that have a big distance between the main points, although it may be reasonable, it still have a big negative influence on our linear assumption. So we decided to remove it from the training set.</w:t>
-      </w:r>
+        <w:t xml:space="preserve">From picture </w:t>
+      </w:r>
+      <w:r>
+        <w:t>above,</w:t>
+      </w:r>
+      <w:r>
+        <w:t xml:space="preserve"> we can </w:t>
+      </w:r>
+      <w:r>
+        <w:t>assume</w:t>
+      </w:r>
+      <w:r>
+        <w:t xml:space="preserve"> that the relationship between two attributes follows the linear distribution, but we see two points in the right that have a big distance between the main points, although it may be reasonable, it still </w:t>
+      </w:r>
+      <w:r>
+        <w:t>has</w:t>
+      </w:r>
+      <w:r>
+        <w:t xml:space="preserve"> a big negative influence on our linear assumption. </w:t>
+      </w:r>
+      <w:r>
+        <w:t>Since then,</w:t>
+      </w:r>
+      <w:r>
+        <w:t xml:space="preserve"> we decided to remove it from the training set.</w:t>
+      </w:r>
+    </w:p>
+    <w:p>
+      <w:pPr>
+        <w:rPr>
+          <w:rFonts w:hint="eastAsia"/>
+        </w:rPr>
+      </w:pPr>
+      <w:r>
+        <w:tab/>
+      </w:r>
+      <w:bookmarkStart w:id="0" w:name="_GoBack"/>
+      <w:bookmarkEnd w:id="0"/>
     </w:p>
     <w:sectPr>
       <w:pgSz w:w="11906" w:h="16838"/>
@@ -823,7 +970,7 @@
 </file>
 
 <file path=word/endnotes.xml><?xml version="1.0" encoding="utf-8"?>
-<w:endnotes xmlns:wpc="http://schemas.microsoft.com/office/word/2010/wordprocessingCanvas" xmlns:mc="http://schemas.openxmlformats.org/markup-compatibility/2006" xmlns:o="urn:schemas-microsoft-com:office:office" xmlns:r="http://schemas.openxmlformats.org/officeDocument/2006/relationships" xmlns:m="http://schemas.openxmlformats.org/officeDocument/2006/math" xmlns:v="urn:schemas-microsoft-com:vml" xmlns:wp14="http://schemas.microsoft.com/office/word/2010/wordprocessingDrawing" xmlns:wp="http://schemas.openxmlformats.org/drawingml/2006/wordprocessingDrawing" xmlns:w10="urn:schemas-microsoft-com:office:word" xmlns:w="http://schemas.openxmlformats.org/wordprocessingml/2006/main" xmlns:w14="http://schemas.microsoft.com/office/word/2010/wordml" xmlns:w15="http://schemas.microsoft.com/office/word/2012/wordml" xmlns:wpg="http://schemas.microsoft.com/office/word/2010/wordprocessingGroup" xmlns:wpi="http://schemas.microsoft.com/office/word/2010/wordprocessingInk" xmlns:wne="http://schemas.microsoft.com/office/word/2006/wordml" xmlns:wps="http://schemas.microsoft.com/office/word/2010/wordprocessingShape" mc:Ignorable="w14 w15 wp14">
+<w:endnotes xmlns:wpc="http://schemas.microsoft.com/office/word/2010/wordprocessingCanvas" xmlns:cx="http://schemas.microsoft.com/office/drawing/2014/chartex" xmlns:cx1="http://schemas.microsoft.com/office/drawing/2015/9/8/chartex" xmlns:cx2="http://schemas.microsoft.com/office/drawing/2015/10/21/chartex" xmlns:cx3="http://schemas.microsoft.com/office/drawing/2016/5/9/chartex" xmlns:cx4="http://schemas.microsoft.com/office/drawing/2016/5/10/chartex" xmlns:cx5="http://schemas.microsoft.com/office/drawing/2016/5/11/chartex" xmlns:cx6="http://schemas.microsoft.com/office/drawing/2016/5/12/chartex" xmlns:cx7="http://schemas.microsoft.com/office/drawing/2016/5/13/chartex" xmlns:cx8="http://schemas.microsoft.com/office/drawing/2016/5/14/chartex" xmlns:mc="http://schemas.openxmlformats.org/markup-compatibility/2006" xmlns:aink="http://schemas.microsoft.com/office/drawing/2016/ink" xmlns:am3d="http://schemas.microsoft.com/office/drawing/2017/model3d" xmlns:o="urn:schemas-microsoft-com:office:office" xmlns:r="http://schemas.openxmlformats.org/officeDocument/2006/relationships" xmlns:m="http://schemas.openxmlformats.org/officeDocument/2006/math" xmlns:v="urn:schemas-microsoft-com:vml" xmlns:wp14="http://schemas.microsoft.com/office/word/2010/wordprocessingDrawing" xmlns:wp="http://schemas.openxmlformats.org/drawingml/2006/wordprocessingDrawing" xmlns:w10="urn:schemas-microsoft-com:office:word" xmlns:w="http://schemas.openxmlformats.org/wordprocessingml/2006/main" xmlns:w14="http://schemas.microsoft.com/office/word/2010/wordml" xmlns:w15="http://schemas.microsoft.com/office/word/2012/wordml" xmlns:w16cid="http://schemas.microsoft.com/office/word/2016/wordml/cid" xmlns:w16se="http://schemas.microsoft.com/office/word/2015/wordml/symex" xmlns:wpg="http://schemas.microsoft.com/office/word/2010/wordprocessingGroup" xmlns:wpi="http://schemas.microsoft.com/office/word/2010/wordprocessingInk" xmlns:wne="http://schemas.microsoft.com/office/word/2006/wordml" xmlns:wps="http://schemas.microsoft.com/office/word/2010/wordprocessingShape" mc:Ignorable="w14 w15 w16se w16cid wp14">
   <w:endnote w:type="separator" w:id="-1">
     <w:p>
       <w:r>
@@ -842,7 +989,7 @@
 </file>
 
 <file path=word/footnotes.xml><?xml version="1.0" encoding="utf-8"?>
-<w:footnotes xmlns:wpc="http://schemas.microsoft.com/office/word/2010/wordprocessingCanvas" xmlns:mc="http://schemas.openxmlformats.org/markup-compatibility/2006" xmlns:o="urn:schemas-microsoft-com:office:office" xmlns:r="http://schemas.openxmlformats.org/officeDocument/2006/relationships" xmlns:m="http://schemas.openxmlformats.org/officeDocument/2006/math" xmlns:v="urn:schemas-microsoft-com:vml" xmlns:wp14="http://schemas.microsoft.com/office/word/2010/wordprocessingDrawing" xmlns:wp="http://schemas.openxmlformats.org/drawingml/2006/wordprocessingDrawing" xmlns:w10="urn:schemas-microsoft-com:office:word" xmlns:w="http://schemas.openxmlformats.org/wordprocessingml/2006/main" xmlns:w14="http://schemas.microsoft.com/office/word/2010/wordml" xmlns:w15="http://schemas.microsoft.com/office/word/2012/wordml" xmlns:wpg="http://schemas.microsoft.com/office/word/2010/wordprocessingGroup" xmlns:wpi="http://schemas.microsoft.com/office/word/2010/wordprocessingInk" xmlns:wne="http://schemas.microsoft.com/office/word/2006/wordml" xmlns:wps="http://schemas.microsoft.com/office/word/2010/wordprocessingShape" mc:Ignorable="w14 w15 wp14">
+<w:footnotes xmlns:wpc="http://schemas.microsoft.com/office/word/2010/wordprocessingCanvas" xmlns:cx="http://schemas.microsoft.com/office/drawing/2014/chartex" xmlns:cx1="http://schemas.microsoft.com/office/drawing/2015/9/8/chartex" xmlns:cx2="http://schemas.microsoft.com/office/drawing/2015/10/21/chartex" xmlns:cx3="http://schemas.microsoft.com/office/drawing/2016/5/9/chartex" xmlns:cx4="http://schemas.microsoft.com/office/drawing/2016/5/10/chartex" xmlns:cx5="http://schemas.microsoft.com/office/drawing/2016/5/11/chartex" xmlns:cx6="http://schemas.microsoft.com/office/drawing/2016/5/12/chartex" xmlns:cx7="http://schemas.microsoft.com/office/drawing/2016/5/13/chartex" xmlns:cx8="http://schemas.microsoft.com/office/drawing/2016/5/14/chartex" xmlns:mc="http://schemas.openxmlformats.org/markup-compatibility/2006" xmlns:aink="http://schemas.microsoft.com/office/drawing/2016/ink" xmlns:am3d="http://schemas.microsoft.com/office/drawing/2017/model3d" xmlns:o="urn:schemas-microsoft-com:office:office" xmlns:r="http://schemas.openxmlformats.org/officeDocument/2006/relationships" xmlns:m="http://schemas.openxmlformats.org/officeDocument/2006/math" xmlns:v="urn:schemas-microsoft-com:vml" xmlns:wp14="http://schemas.microsoft.com/office/word/2010/wordprocessingDrawing" xmlns:wp="http://schemas.openxmlformats.org/drawingml/2006/wordprocessingDrawing" xmlns:w10="urn:schemas-microsoft-com:office:word" xmlns:w="http://schemas.openxmlformats.org/wordprocessingml/2006/main" xmlns:w14="http://schemas.microsoft.com/office/word/2010/wordml" xmlns:w15="http://schemas.microsoft.com/office/word/2012/wordml" xmlns:w16cid="http://schemas.microsoft.com/office/word/2016/wordml/cid" xmlns:w16se="http://schemas.microsoft.com/office/word/2015/wordml/symex" xmlns:wpg="http://schemas.microsoft.com/office/word/2010/wordprocessingGroup" xmlns:wpi="http://schemas.microsoft.com/office/word/2010/wordprocessingInk" xmlns:wne="http://schemas.microsoft.com/office/word/2006/wordml" xmlns:wps="http://schemas.microsoft.com/office/word/2010/wordprocessingShape" mc:Ignorable="w14 w15 w16se w16cid wp14">
   <w:footnote w:type="separator" w:id="-1">
     <w:p>
       <w:r>
@@ -861,7 +1008,7 @@
 </file>
 
 <file path=word/numbering.xml><?xml version="1.0" encoding="utf-8"?>
-<w:numbering xmlns:wpc="http://schemas.microsoft.com/office/word/2010/wordprocessingCanvas" xmlns:mc="http://schemas.openxmlformats.org/markup-compatibility/2006" xmlns:o="urn:schemas-microsoft-com:office:office" xmlns:r="http://schemas.openxmlformats.org/officeDocument/2006/relationships" xmlns:m="http://schemas.openxmlformats.org/officeDocument/2006/math" xmlns:v="urn:schemas-microsoft-com:vml" xmlns:wp14="http://schemas.microsoft.com/office/word/2010/wordprocessingDrawing" xmlns:wp="http://schemas.openxmlformats.org/drawingml/2006/wordprocessingDrawing" xmlns:w10="urn:schemas-microsoft-com:office:word" xmlns:w="http://schemas.openxmlformats.org/wordprocessingml/2006/main" xmlns:w14="http://schemas.microsoft.com/office/word/2010/wordml" xmlns:w15="http://schemas.microsoft.com/office/word/2012/wordml" xmlns:wpg="http://schemas.microsoft.com/office/word/2010/wordprocessingGroup" xmlns:wpi="http://schemas.microsoft.com/office/word/2010/wordprocessingInk" xmlns:wne="http://schemas.microsoft.com/office/word/2006/wordml" xmlns:wps="http://schemas.microsoft.com/office/word/2010/wordprocessingShape" mc:Ignorable="w14 w15 wp14">
+<w:numbering xmlns:wpc="http://schemas.microsoft.com/office/word/2010/wordprocessingCanvas" xmlns:cx="http://schemas.microsoft.com/office/drawing/2014/chartex" xmlns:cx1="http://schemas.microsoft.com/office/drawing/2015/9/8/chartex" xmlns:cx2="http://schemas.microsoft.com/office/drawing/2015/10/21/chartex" xmlns:cx3="http://schemas.microsoft.com/office/drawing/2016/5/9/chartex" xmlns:cx4="http://schemas.microsoft.com/office/drawing/2016/5/10/chartex" xmlns:cx5="http://schemas.microsoft.com/office/drawing/2016/5/11/chartex" xmlns:cx6="http://schemas.microsoft.com/office/drawing/2016/5/12/chartex" xmlns:cx7="http://schemas.microsoft.com/office/drawing/2016/5/13/chartex" xmlns:cx8="http://schemas.microsoft.com/office/drawing/2016/5/14/chartex" xmlns:mc="http://schemas.openxmlformats.org/markup-compatibility/2006" xmlns:aink="http://schemas.microsoft.com/office/drawing/2016/ink" xmlns:am3d="http://schemas.microsoft.com/office/drawing/2017/model3d" xmlns:o="urn:schemas-microsoft-com:office:office" xmlns:r="http://schemas.openxmlformats.org/officeDocument/2006/relationships" xmlns:m="http://schemas.openxmlformats.org/officeDocument/2006/math" xmlns:v="urn:schemas-microsoft-com:vml" xmlns:wp14="http://schemas.microsoft.com/office/word/2010/wordprocessingDrawing" xmlns:wp="http://schemas.openxmlformats.org/drawingml/2006/wordprocessingDrawing" xmlns:w10="urn:schemas-microsoft-com:office:word" xmlns:w="http://schemas.openxmlformats.org/wordprocessingml/2006/main" xmlns:w14="http://schemas.microsoft.com/office/word/2010/wordml" xmlns:w15="http://schemas.microsoft.com/office/word/2012/wordml" xmlns:w16cid="http://schemas.microsoft.com/office/word/2016/wordml/cid" xmlns:w16se="http://schemas.microsoft.com/office/word/2015/wordml/symex" xmlns:wpg="http://schemas.microsoft.com/office/word/2010/wordprocessingGroup" xmlns:wpi="http://schemas.microsoft.com/office/word/2010/wordprocessingInk" xmlns:wne="http://schemas.microsoft.com/office/word/2006/wordml" xmlns:wps="http://schemas.microsoft.com/office/word/2010/wordprocessingShape" mc:Ignorable="w14 w15 w16se w16cid wp14">
   <w:abstractNum w:abstractNumId="0" w15:restartNumberingAfterBreak="0">
     <w:nsid w:val="3B946BAE"/>
     <w:multiLevelType w:val="hybridMultilevel"/>
@@ -1098,7 +1245,7 @@
 </file>
 
 <file path=word/styles.xml><?xml version="1.0" encoding="utf-8"?>
-<w:styles xmlns:mc="http://schemas.openxmlformats.org/markup-compatibility/2006" xmlns:r="http://schemas.openxmlformats.org/officeDocument/2006/relationships" xmlns:w="http://schemas.openxmlformats.org/wordprocessingml/2006/main" xmlns:w14="http://schemas.microsoft.com/office/word/2010/wordml" xmlns:w15="http://schemas.microsoft.com/office/word/2012/wordml" mc:Ignorable="w14 w15">
+<w:styles xmlns:mc="http://schemas.openxmlformats.org/markup-compatibility/2006" xmlns:r="http://schemas.openxmlformats.org/officeDocument/2006/relationships" xmlns:w="http://schemas.openxmlformats.org/wordprocessingml/2006/main" xmlns:w14="http://schemas.microsoft.com/office/word/2010/wordml" xmlns:w15="http://schemas.microsoft.com/office/word/2012/wordml" xmlns:w16cid="http://schemas.microsoft.com/office/word/2016/wordml/cid" xmlns:w16se="http://schemas.microsoft.com/office/word/2015/wordml/symex" mc:Ignorable="w14 w15 w16se w16cid">
   <w:docDefaults>
     <w:rPrDefault>
       <w:rPr>
@@ -1111,7 +1258,7 @@
     </w:rPrDefault>
     <w:pPrDefault/>
   </w:docDefaults>
-  <w:latentStyles w:defLockedState="0" w:defUIPriority="99" w:defSemiHidden="0" w:defUnhideWhenUsed="0" w:defQFormat="0" w:count="371">
+  <w:latentStyles w:defLockedState="0" w:defUIPriority="99" w:defSemiHidden="0" w:defUnhideWhenUsed="0" w:defQFormat="0" w:count="375">
     <w:lsdException w:name="Normal" w:uiPriority="0" w:qFormat="1"/>
     <w:lsdException w:name="heading 1" w:uiPriority="9" w:qFormat="1"/>
     <w:lsdException w:name="heading 2" w:semiHidden="1" w:uiPriority="9" w:unhideWhenUsed="1" w:qFormat="1"/>
@@ -1217,7 +1364,6 @@
     <w:lsdException w:name="HTML Sample" w:semiHidden="1" w:unhideWhenUsed="1"/>
     <w:lsdException w:name="HTML Typewriter" w:semiHidden="1" w:unhideWhenUsed="1"/>
     <w:lsdException w:name="HTML Variable" w:semiHidden="1" w:unhideWhenUsed="1"/>
-    <w:lsdException w:name="Normal Table" w:semiHidden="1" w:unhideWhenUsed="1"/>
     <w:lsdException w:name="annotation subject" w:semiHidden="1" w:unhideWhenUsed="1"/>
     <w:lsdException w:name="No List" w:semiHidden="1" w:unhideWhenUsed="1"/>
     <w:lsdException w:name="Outline List 1" w:semiHidden="1" w:unhideWhenUsed="1"/>
@@ -1261,10 +1407,8 @@
     <w:lsdException w:name="Table Elegant" w:semiHidden="1" w:unhideWhenUsed="1"/>
     <w:lsdException w:name="Table Professional" w:semiHidden="1" w:unhideWhenUsed="1"/>
     <w:lsdException w:name="Table Subtle 1" w:semiHidden="1" w:unhideWhenUsed="1"/>
-    <w:lsdException w:name="Table Subtle 2" w:semiHidden="1" w:unhideWhenUsed="1"/>
     <w:lsdException w:name="Table Web 1" w:semiHidden="1" w:unhideWhenUsed="1"/>
     <w:lsdException w:name="Table Web 2" w:semiHidden="1" w:unhideWhenUsed="1"/>
-    <w:lsdException w:name="Table Web 3" w:semiHidden="1" w:unhideWhenUsed="1"/>
     <w:lsdException w:name="Balloon Text" w:semiHidden="1" w:unhideWhenUsed="1"/>
     <w:lsdException w:name="Table Grid" w:uiPriority="39"/>
     <w:lsdException w:name="Table Theme" w:semiHidden="1" w:unhideWhenUsed="1"/>
@@ -1483,6 +1627,10 @@
     <w:lsdException w:name="List Table 5 Dark Accent 6" w:uiPriority="50"/>
     <w:lsdException w:name="List Table 6 Colorful Accent 6" w:uiPriority="51"/>
     <w:lsdException w:name="List Table 7 Colorful Accent 6" w:uiPriority="52"/>
+    <w:lsdException w:name="Mention" w:semiHidden="1" w:unhideWhenUsed="1"/>
+    <w:lsdException w:name="Smart Hyperlink" w:semiHidden="1" w:unhideWhenUsed="1"/>
+    <w:lsdException w:name="Hashtag" w:semiHidden="1" w:unhideWhenUsed="1"/>
+    <w:lsdException w:name="Unresolved Mention" w:semiHidden="1" w:unhideWhenUsed="1"/>
   </w:latentStyles>
   <w:style w:type="paragraph" w:default="1" w:styleId="a">
     <w:name w:val="Normal"/>
@@ -1501,7 +1649,7 @@
     <w:name w:val="heading 1"/>
     <w:basedOn w:val="a"/>
     <w:next w:val="a"/>
-    <w:link w:val="1Char"/>
+    <w:link w:val="10"/>
     <w:uiPriority w:val="9"/>
     <w:qFormat/>
     <w:rsid w:val="00043A45"/>
@@ -1523,11 +1671,11 @@
     <w:name w:val="heading 2"/>
     <w:basedOn w:val="a"/>
     <w:next w:val="a"/>
-    <w:link w:val="2Char"/>
+    <w:link w:val="20"/>
     <w:uiPriority w:val="9"/>
     <w:unhideWhenUsed/>
     <w:qFormat/>
-    <w:rsid w:val="00241AA7"/>
+    <w:rsid w:val="00437536"/>
     <w:pPr>
       <w:keepNext/>
       <w:keepLines/>
@@ -1539,14 +1687,31 @@
       <w:rFonts w:asciiTheme="majorHAnsi" w:eastAsiaTheme="majorEastAsia" w:hAnsiTheme="majorHAnsi" w:cstheme="majorBidi"/>
       <w:b/>
       <w:bCs/>
-      <w:sz w:val="32"/>
-      <w:szCs w:val="32"/>
+      <w:sz w:val="36"/>
+      <w:szCs w:val="36"/>
+    </w:rPr>
+  </w:style>
+  <w:style w:type="paragraph" w:styleId="3">
+    <w:name w:val="heading 3"/>
+    <w:basedOn w:val="2"/>
+    <w:next w:val="a"/>
+    <w:link w:val="30"/>
+    <w:uiPriority w:val="9"/>
+    <w:unhideWhenUsed/>
+    <w:qFormat/>
+    <w:rsid w:val="00437536"/>
+    <w:pPr>
+      <w:jc w:val="left"/>
+      <w:outlineLvl w:val="2"/>
+    </w:pPr>
+    <w:rPr>
+      <w:sz w:val="30"/>
+      <w:szCs w:val="30"/>
     </w:rPr>
   </w:style>
   <w:style w:type="character" w:default="1" w:styleId="a0">
     <w:name w:val="Default Paragraph Font"/>
     <w:uiPriority w:val="1"/>
-    <w:semiHidden/>
     <w:unhideWhenUsed/>
   </w:style>
   <w:style w:type="table" w:default="1" w:styleId="a1">
@@ -1573,7 +1738,7 @@
   <w:style w:type="paragraph" w:styleId="a3">
     <w:name w:val="header"/>
     <w:basedOn w:val="a"/>
-    <w:link w:val="Char"/>
+    <w:link w:val="a4"/>
     <w:uiPriority w:val="99"/>
     <w:unhideWhenUsed/>
     <w:rsid w:val="00EE0C31"/>
@@ -1594,8 +1759,8 @@
       <w:szCs w:val="18"/>
     </w:rPr>
   </w:style>
-  <w:style w:type="character" w:customStyle="1" w:styleId="Char">
-    <w:name w:val="页眉 Char"/>
+  <w:style w:type="character" w:customStyle="1" w:styleId="a4">
+    <w:name w:val="页眉 字符"/>
     <w:basedOn w:val="a0"/>
     <w:link w:val="a3"/>
     <w:uiPriority w:val="99"/>
@@ -1605,10 +1770,10 @@
       <w:szCs w:val="18"/>
     </w:rPr>
   </w:style>
-  <w:style w:type="paragraph" w:styleId="a4">
+  <w:style w:type="paragraph" w:styleId="a5">
     <w:name w:val="footer"/>
     <w:basedOn w:val="a"/>
-    <w:link w:val="Char0"/>
+    <w:link w:val="a6"/>
     <w:uiPriority w:val="99"/>
     <w:unhideWhenUsed/>
     <w:rsid w:val="00EE0C31"/>
@@ -1626,10 +1791,10 @@
       <w:szCs w:val="18"/>
     </w:rPr>
   </w:style>
-  <w:style w:type="character" w:customStyle="1" w:styleId="Char0">
-    <w:name w:val="页脚 Char"/>
+  <w:style w:type="character" w:customStyle="1" w:styleId="a6">
+    <w:name w:val="页脚 字符"/>
     <w:basedOn w:val="a0"/>
-    <w:link w:val="a4"/>
+    <w:link w:val="a5"/>
     <w:uiPriority w:val="99"/>
     <w:rsid w:val="00EE0C31"/>
     <w:rPr>
@@ -1637,11 +1802,11 @@
       <w:szCs w:val="18"/>
     </w:rPr>
   </w:style>
-  <w:style w:type="paragraph" w:styleId="a5">
+  <w:style w:type="paragraph" w:styleId="a7">
     <w:name w:val="Title"/>
     <w:basedOn w:val="a"/>
     <w:next w:val="a"/>
-    <w:link w:val="Char1"/>
+    <w:link w:val="a8"/>
     <w:uiPriority w:val="10"/>
     <w:qFormat/>
     <w:rsid w:val="00EE0C31"/>
@@ -1658,10 +1823,10 @@
       <w:szCs w:val="32"/>
     </w:rPr>
   </w:style>
-  <w:style w:type="character" w:customStyle="1" w:styleId="Char1">
-    <w:name w:val="标题 Char"/>
+  <w:style w:type="character" w:customStyle="1" w:styleId="a8">
+    <w:name w:val="标题 字符"/>
     <w:basedOn w:val="a0"/>
-    <w:link w:val="a5"/>
+    <w:link w:val="a7"/>
     <w:uiPriority w:val="10"/>
     <w:rsid w:val="00EE0C31"/>
     <w:rPr>
@@ -1672,7 +1837,7 @@
       <w:szCs w:val="32"/>
     </w:rPr>
   </w:style>
-  <w:style w:type="paragraph" w:customStyle="1" w:styleId="10">
+  <w:style w:type="paragraph" w:customStyle="1" w:styleId="11">
     <w:name w:val="无间隔1"/>
     <w:uiPriority w:val="1"/>
     <w:qFormat/>
@@ -1683,8 +1848,8 @@
       <w:sz w:val="22"/>
     </w:rPr>
   </w:style>
-  <w:style w:type="character" w:customStyle="1" w:styleId="1Char">
-    <w:name w:val="标题 1 Char"/>
+  <w:style w:type="character" w:customStyle="1" w:styleId="10">
+    <w:name w:val="标题 1 字符"/>
     <w:basedOn w:val="a0"/>
     <w:link w:val="1"/>
     <w:uiPriority w:val="9"/>
@@ -1698,18 +1863,32 @@
       <w:szCs w:val="44"/>
     </w:rPr>
   </w:style>
-  <w:style w:type="character" w:customStyle="1" w:styleId="2Char">
-    <w:name w:val="标题 2 Char"/>
+  <w:style w:type="character" w:customStyle="1" w:styleId="20">
+    <w:name w:val="标题 2 字符"/>
     <w:basedOn w:val="a0"/>
     <w:link w:val="2"/>
     <w:uiPriority w:val="9"/>
-    <w:rsid w:val="00241AA7"/>
+    <w:rsid w:val="00437536"/>
     <w:rPr>
       <w:rFonts w:asciiTheme="majorHAnsi" w:eastAsiaTheme="majorEastAsia" w:hAnsiTheme="majorHAnsi" w:cstheme="majorBidi"/>
       <w:b/>
       <w:bCs/>
-      <w:sz w:val="32"/>
-      <w:szCs w:val="32"/>
+      <w:sz w:val="36"/>
+      <w:szCs w:val="36"/>
+    </w:rPr>
+  </w:style>
+  <w:style w:type="character" w:customStyle="1" w:styleId="30">
+    <w:name w:val="标题 3 字符"/>
+    <w:basedOn w:val="a0"/>
+    <w:link w:val="3"/>
+    <w:uiPriority w:val="9"/>
+    <w:rsid w:val="00437536"/>
+    <w:rPr>
+      <w:rFonts w:asciiTheme="majorHAnsi" w:eastAsiaTheme="majorEastAsia" w:hAnsiTheme="majorHAnsi" w:cstheme="majorBidi"/>
+      <w:b/>
+      <w:bCs/>
+      <w:sz w:val="30"/>
+      <w:szCs w:val="30"/>
     </w:rPr>
   </w:style>
 </w:styles>

</xml_diff>

<commit_message>
modified:   data_process.ipynb 	new file:   data_processenhanced.ipynb 	modified:   machine learning report.docx 	new file:   xgb_submission.csv
</commit_message>
<xml_diff>
--- a/machine learning report.docx
+++ b/machine learning report.docx
@@ -1,6 +1,6 @@
 
 <file path=word/document.xml><?xml version="1.0" encoding="utf-8"?>
-<w:document xmlns:wpc="http://schemas.microsoft.com/office/word/2010/wordprocessingCanvas" xmlns:cx="http://schemas.microsoft.com/office/drawing/2014/chartex" xmlns:cx1="http://schemas.microsoft.com/office/drawing/2015/9/8/chartex" xmlns:cx2="http://schemas.microsoft.com/office/drawing/2015/10/21/chartex" xmlns:cx3="http://schemas.microsoft.com/office/drawing/2016/5/9/chartex" xmlns:cx4="http://schemas.microsoft.com/office/drawing/2016/5/10/chartex" xmlns:cx5="http://schemas.microsoft.com/office/drawing/2016/5/11/chartex" xmlns:cx6="http://schemas.microsoft.com/office/drawing/2016/5/12/chartex" xmlns:cx7="http://schemas.microsoft.com/office/drawing/2016/5/13/chartex" xmlns:cx8="http://schemas.microsoft.com/office/drawing/2016/5/14/chartex" xmlns:mc="http://schemas.openxmlformats.org/markup-compatibility/2006" xmlns:aink="http://schemas.microsoft.com/office/drawing/2016/ink" xmlns:am3d="http://schemas.microsoft.com/office/drawing/2017/model3d" xmlns:o="urn:schemas-microsoft-com:office:office" xmlns:r="http://schemas.openxmlformats.org/officeDocument/2006/relationships" xmlns:m="http://schemas.openxmlformats.org/officeDocument/2006/math" xmlns:v="urn:schemas-microsoft-com:vml" xmlns:wp14="http://schemas.microsoft.com/office/word/2010/wordprocessingDrawing" xmlns:wp="http://schemas.openxmlformats.org/drawingml/2006/wordprocessingDrawing" xmlns:w10="urn:schemas-microsoft-com:office:word" xmlns:w="http://schemas.openxmlformats.org/wordprocessingml/2006/main" xmlns:w14="http://schemas.microsoft.com/office/word/2010/wordml" xmlns:w15="http://schemas.microsoft.com/office/word/2012/wordml" xmlns:w16cid="http://schemas.microsoft.com/office/word/2016/wordml/cid" xmlns:w16se="http://schemas.microsoft.com/office/word/2015/wordml/symex" xmlns:wpg="http://schemas.microsoft.com/office/word/2010/wordprocessingGroup" xmlns:wpi="http://schemas.microsoft.com/office/word/2010/wordprocessingInk" xmlns:wne="http://schemas.microsoft.com/office/word/2006/wordml" xmlns:wps="http://schemas.microsoft.com/office/word/2010/wordprocessingShape" mc:Ignorable="w14 w15 w16se w16cid wp14">
+<w:document xmlns:wpc="http://schemas.microsoft.com/office/word/2010/wordprocessingCanvas" xmlns:mc="http://schemas.openxmlformats.org/markup-compatibility/2006" xmlns:o="urn:schemas-microsoft-com:office:office" xmlns:r="http://schemas.openxmlformats.org/officeDocument/2006/relationships" xmlns:m="http://schemas.openxmlformats.org/officeDocument/2006/math" xmlns:v="urn:schemas-microsoft-com:vml" xmlns:wp14="http://schemas.microsoft.com/office/word/2010/wordprocessingDrawing" xmlns:wp="http://schemas.openxmlformats.org/drawingml/2006/wordprocessingDrawing" xmlns:w10="urn:schemas-microsoft-com:office:word" xmlns:w="http://schemas.openxmlformats.org/wordprocessingml/2006/main" xmlns:w14="http://schemas.microsoft.com/office/word/2010/wordml" xmlns:w15="http://schemas.microsoft.com/office/word/2012/wordml" xmlns:wpg="http://schemas.microsoft.com/office/word/2010/wordprocessingGroup" xmlns:wpi="http://schemas.microsoft.com/office/word/2010/wordprocessingInk" xmlns:wne="http://schemas.microsoft.com/office/word/2006/wordml" xmlns:wps="http://schemas.microsoft.com/office/word/2010/wordprocessingShape" mc:Ignorable="w14 w15 wp14">
   <w:body>
     <w:tbl>
       <w:tblPr>
@@ -23,7 +23,7 @@
           </w:tcPr>
           <w:p>
             <w:pPr>
-              <w:pStyle w:val="11"/>
+              <w:pStyle w:val="10"/>
               <w:jc w:val="center"/>
               <w:rPr>
                 <w:rFonts w:ascii="Cambria" w:hAnsi="Cambria"/>
@@ -35,7 +35,7 @@
           </w:p>
           <w:p>
             <w:pPr>
-              <w:pStyle w:val="11"/>
+              <w:pStyle w:val="10"/>
               <w:jc w:val="both"/>
               <w:rPr>
                 <w:rFonts w:ascii="Cambria" w:hAnsi="Cambria"/>
@@ -47,7 +47,7 @@
           </w:p>
           <w:p>
             <w:pPr>
-              <w:pStyle w:val="11"/>
+              <w:pStyle w:val="10"/>
               <w:jc w:val="center"/>
               <w:rPr>
                 <w:rFonts w:ascii="Cambria" w:hAnsi="Cambria"/>
@@ -59,7 +59,7 @@
           </w:p>
           <w:p>
             <w:pPr>
-              <w:pStyle w:val="11"/>
+              <w:pStyle w:val="10"/>
               <w:jc w:val="both"/>
               <w:rPr>
                 <w:rFonts w:ascii="Cambria" w:hAnsi="Cambria"/>
@@ -71,7 +71,7 @@
           </w:p>
           <w:p>
             <w:pPr>
-              <w:pStyle w:val="11"/>
+              <w:pStyle w:val="10"/>
               <w:rPr>
                 <w:rFonts w:ascii="Cambria" w:hAnsi="Cambria"/>
                 <w:caps/>
@@ -82,7 +82,7 @@
           </w:p>
           <w:p>
             <w:pPr>
-              <w:pStyle w:val="11"/>
+              <w:pStyle w:val="10"/>
               <w:jc w:val="center"/>
               <w:rPr>
                 <w:rFonts w:ascii="Cambria" w:hAnsi="Cambria"/>
@@ -133,7 +133,7 @@
           </w:p>
           <w:p>
             <w:pPr>
-              <w:pStyle w:val="11"/>
+              <w:pStyle w:val="10"/>
               <w:jc w:val="both"/>
               <w:rPr>
                 <w:rFonts w:ascii="Cambria" w:hAnsi="Cambria"/>
@@ -159,7 +159,7 @@
           </w:tcPr>
           <w:p>
             <w:pPr>
-              <w:pStyle w:val="11"/>
+              <w:pStyle w:val="10"/>
               <w:jc w:val="center"/>
               <w:rPr>
                 <w:rFonts w:ascii="黑体" w:eastAsia="黑体" w:hAnsi="黑体"/>
@@ -239,7 +239,7 @@
           </w:tcPr>
           <w:p>
             <w:pPr>
-              <w:pStyle w:val="a7"/>
+              <w:pStyle w:val="a5"/>
               <w:rPr>
                 <w:rFonts w:eastAsia="宋体"/>
                 <w:color w:val="FF0000"/>
@@ -298,91 +298,91 @@
           </w:tcPr>
           <w:p>
             <w:pPr>
-              <w:pStyle w:val="11"/>
+              <w:pStyle w:val="10"/>
               <w:jc w:val="center"/>
             </w:pPr>
           </w:p>
           <w:p>
             <w:pPr>
-              <w:pStyle w:val="11"/>
+              <w:pStyle w:val="10"/>
               <w:jc w:val="center"/>
             </w:pPr>
           </w:p>
           <w:p>
             <w:pPr>
-              <w:pStyle w:val="11"/>
+              <w:pStyle w:val="10"/>
               <w:jc w:val="center"/>
             </w:pPr>
           </w:p>
           <w:p>
             <w:pPr>
-              <w:pStyle w:val="11"/>
+              <w:pStyle w:val="10"/>
               <w:jc w:val="center"/>
             </w:pPr>
           </w:p>
           <w:p>
             <w:pPr>
-              <w:pStyle w:val="11"/>
+              <w:pStyle w:val="10"/>
               <w:jc w:val="center"/>
             </w:pPr>
           </w:p>
           <w:p>
             <w:pPr>
-              <w:pStyle w:val="11"/>
+              <w:pStyle w:val="10"/>
               <w:jc w:val="center"/>
             </w:pPr>
           </w:p>
           <w:p>
             <w:pPr>
-              <w:pStyle w:val="11"/>
+              <w:pStyle w:val="10"/>
               <w:jc w:val="center"/>
             </w:pPr>
           </w:p>
           <w:p>
             <w:pPr>
-              <w:pStyle w:val="11"/>
+              <w:pStyle w:val="10"/>
               <w:jc w:val="center"/>
             </w:pPr>
           </w:p>
           <w:p>
             <w:pPr>
-              <w:pStyle w:val="11"/>
+              <w:pStyle w:val="10"/>
               <w:jc w:val="center"/>
             </w:pPr>
           </w:p>
           <w:p>
             <w:pPr>
-              <w:pStyle w:val="11"/>
+              <w:pStyle w:val="10"/>
               <w:jc w:val="center"/>
             </w:pPr>
           </w:p>
           <w:p>
             <w:pPr>
-              <w:pStyle w:val="11"/>
+              <w:pStyle w:val="10"/>
               <w:jc w:val="center"/>
             </w:pPr>
           </w:p>
           <w:p>
             <w:pPr>
-              <w:pStyle w:val="11"/>
+              <w:pStyle w:val="10"/>
               <w:jc w:val="center"/>
             </w:pPr>
           </w:p>
           <w:p>
             <w:pPr>
-              <w:pStyle w:val="11"/>
+              <w:pStyle w:val="10"/>
               <w:jc w:val="center"/>
             </w:pPr>
           </w:p>
           <w:p>
             <w:pPr>
-              <w:pStyle w:val="11"/>
+              <w:pStyle w:val="10"/>
               <w:jc w:val="center"/>
             </w:pPr>
           </w:p>
           <w:p>
             <w:pPr>
-              <w:pStyle w:val="11"/>
+              <w:pStyle w:val="10"/>
               <w:jc w:val="center"/>
             </w:pPr>
           </w:p>
@@ -430,23 +430,13 @@
               </w:rPr>
               <w:t xml:space="preserve"> </w:t>
             </w:r>
-            <w:proofErr w:type="spellStart"/>
             <w:r>
               <w:rPr>
                 <w:b/>
                 <w:sz w:val="36"/>
                 <w:szCs w:val="36"/>
               </w:rPr>
-              <w:t>XinYu</w:t>
-            </w:r>
-            <w:proofErr w:type="spellEnd"/>
-            <w:r>
-              <w:rPr>
-                <w:b/>
-                <w:sz w:val="36"/>
-                <w:szCs w:val="36"/>
-              </w:rPr>
-              <w:t xml:space="preserve"> Zhang</w:t>
+              <w:t>XinYu Zhang</w:t>
             </w:r>
           </w:p>
           <w:p>
@@ -459,7 +449,6 @@
                 <w:u w:val="single"/>
               </w:rPr>
             </w:pPr>
-            <w:proofErr w:type="spellStart"/>
             <w:r>
               <w:rPr>
                 <w:b/>
@@ -469,7 +458,6 @@
               </w:rPr>
               <w:t>StuId</w:t>
             </w:r>
-            <w:proofErr w:type="spellEnd"/>
             <w:r>
               <w:rPr>
                 <w:b/>
@@ -641,15 +629,7 @@
         <w:t xml:space="preserve">First step: figure out the indices. </w:t>
       </w:r>
       <w:r>
-        <w:t xml:space="preserve">From the </w:t>
-      </w:r>
-      <w:proofErr w:type="spellStart"/>
-      <w:r>
-        <w:t>kaggle</w:t>
-      </w:r>
-      <w:proofErr w:type="spellEnd"/>
-      <w:r>
-        <w:t xml:space="preserve"> website we noticed that </w:t>
+        <w:t xml:space="preserve">From the kaggle website we noticed that </w:t>
       </w:r>
       <w:r>
         <w:t>they use root mean squared error (RMSE) to evaluate the precision of prediction.</w:t>
@@ -661,37 +641,13 @@
         <w:t xml:space="preserve">From then we start to deal with the data, </w:t>
       </w:r>
       <w:r>
-        <w:t xml:space="preserve">we use </w:t>
-      </w:r>
-      <w:proofErr w:type="spellStart"/>
-      <w:r>
-        <w:t>jupyter</w:t>
-      </w:r>
-      <w:proofErr w:type="spellEnd"/>
-      <w:r>
-        <w:t xml:space="preserve"> to load the data and start analysis the relationship between attribute ‘</w:t>
-      </w:r>
-      <w:proofErr w:type="spellStart"/>
-      <w:r>
-        <w:t>SalePrice</w:t>
-      </w:r>
-      <w:proofErr w:type="spellEnd"/>
-      <w:r>
-        <w:t xml:space="preserve">’ </w:t>
+        <w:t xml:space="preserve">we use jupyter to load the data and start analysis the relationship between attribute ‘SalePrice’ </w:t>
       </w:r>
       <w:r>
         <w:t>(The</w:t>
       </w:r>
       <w:r>
-        <w:t xml:space="preserve"> prediction we want get) and other attribute in the training data set. But first we should build a basic impression of statistical significance of the ‘</w:t>
-      </w:r>
-      <w:proofErr w:type="spellStart"/>
-      <w:r>
-        <w:t>SalePrice</w:t>
-      </w:r>
-      <w:proofErr w:type="spellEnd"/>
-      <w:r>
-        <w:t>’ attribute (Use pandas-&gt;</w:t>
+        <w:t xml:space="preserve"> prediction we want get) and other attribute in the training data set. But first we should build a basic impression of statistical significance of the ‘SalePrice’ attribute (Use pandas-&gt;</w:t>
       </w:r>
       <w:r>
         <w:t>describe (</w:t>
@@ -845,15 +801,7 @@
         <w:t>reach</w:t>
       </w:r>
       <w:r>
-        <w:t xml:space="preserve"> a better understanding about relationships between attribute ‘</w:t>
-      </w:r>
-      <w:proofErr w:type="spellStart"/>
-      <w:r>
-        <w:t>SalePrice</w:t>
-      </w:r>
-      <w:proofErr w:type="spellEnd"/>
-      <w:r>
-        <w:t xml:space="preserve">’ and other attributes, </w:t>
+        <w:t xml:space="preserve"> a better understanding about relationships between attribute ‘SalePrice’ and other attributes, </w:t>
       </w:r>
       <w:r>
         <w:t xml:space="preserve">first we choose </w:t>
@@ -861,24 +809,25 @@
       <w:r>
         <w:t>‘</w:t>
       </w:r>
-      <w:proofErr w:type="spellStart"/>
       <w:r>
         <w:t>GrLivArea</w:t>
       </w:r>
-      <w:proofErr w:type="spellEnd"/>
       <w:r>
         <w:t>’ to start:</w:t>
       </w:r>
     </w:p>
     <w:p>
+      <w:pPr>
+        <w:jc w:val="center"/>
+      </w:pPr>
       <w:r>
         <w:rPr>
           <w:noProof/>
         </w:rPr>
         <w:drawing>
           <wp:inline distT="0" distB="0" distL="0" distR="0" wp14:anchorId="6589E023" wp14:editId="4ED035F8">
-            <wp:extent cx="5274310" cy="3498215"/>
-            <wp:effectExtent l="0" t="0" r="2540" b="6985"/>
+            <wp:extent cx="4079019" cy="2705432"/>
+            <wp:effectExtent l="0" t="0" r="0" b="0"/>
             <wp:docPr id="4" name="图片 4"/>
             <wp:cNvGraphicFramePr>
               <a:graphicFrameLocks xmlns:a="http://schemas.openxmlformats.org/drawingml/2006/main" noChangeAspect="1"/>
@@ -899,7 +848,7 @@
                   <pic:spPr>
                     <a:xfrm>
                       <a:off x="0" y="0"/>
-                      <a:ext cx="5274310" cy="3498215"/>
+                      <a:ext cx="4100532" cy="2719701"/>
                     </a:xfrm>
                     <a:prstGeom prst="rect">
                       <a:avLst/>
@@ -911,53 +860,224 @@
           </wp:inline>
         </w:drawing>
       </w:r>
+    </w:p>
+    <w:p>
+      <w:r>
+        <w:tab/>
+      </w:r>
+      <w:r>
+        <w:t xml:space="preserve">From picture </w:t>
+      </w:r>
+      <w:r>
+        <w:t>above,</w:t>
+      </w:r>
+      <w:r>
+        <w:t xml:space="preserve"> we can </w:t>
+      </w:r>
+      <w:r>
+        <w:t>assume</w:t>
+      </w:r>
+      <w:r>
+        <w:t xml:space="preserve"> that the relationship between two attributes follows the linear distribution, but we see two points in the right that have a big distance between the main points, although it may be reasonable, it still </w:t>
+      </w:r>
+      <w:r>
+        <w:t>has</w:t>
+      </w:r>
       <w:r>
         <w:t xml:space="preserve"> </w:t>
       </w:r>
-    </w:p>
-    <w:p>
-      <w:r>
-        <w:tab/>
-      </w:r>
-      <w:r>
-        <w:t xml:space="preserve">From picture </w:t>
-      </w:r>
-      <w:r>
-        <w:t>above,</w:t>
-      </w:r>
-      <w:r>
-        <w:t xml:space="preserve"> we can </w:t>
-      </w:r>
-      <w:r>
-        <w:t>assume</w:t>
-      </w:r>
-      <w:r>
-        <w:t xml:space="preserve"> that the relationship between two attributes follows the linear distribution, but we see two points in the right that have a big distance between the main points, although it may be reasonable, it still </w:t>
-      </w:r>
-      <w:r>
-        <w:t>has</w:t>
-      </w:r>
-      <w:r>
-        <w:t xml:space="preserve"> a big negative influence on our linear assumption. </w:t>
-      </w:r>
-      <w:r>
-        <w:t>Since then,</w:t>
-      </w:r>
-      <w:r>
-        <w:t xml:space="preserve"> we decided to remove it from the training set.</w:t>
-      </w:r>
-    </w:p>
-    <w:p>
-      <w:pPr>
+      <w:r>
         <w:rPr>
           <w:rFonts w:hint="eastAsia"/>
         </w:rPr>
+        <w:t>some</w:t>
+      </w:r>
+      <w:r>
+        <w:t xml:space="preserve"> negative influence on our linear assumption. </w:t>
+      </w:r>
+      <w:r>
+        <w:t>Since then,</w:t>
+      </w:r>
+      <w:r>
+        <w:t xml:space="preserve"> we decided to remove it from the training set.</w:t>
+      </w:r>
+    </w:p>
+    <w:p>
+      <w:pPr>
+        <w:jc w:val="center"/>
+      </w:pPr>
+      <w:r>
+        <w:rPr>
+          <w:noProof/>
+        </w:rPr>
+        <w:drawing>
+          <wp:inline distT="0" distB="0" distL="0" distR="0" wp14:anchorId="60B7516F" wp14:editId="7DD77777">
+            <wp:extent cx="3392481" cy="2210463"/>
+            <wp:effectExtent l="0" t="0" r="0" b="0"/>
+            <wp:docPr id="5" name="图片 5"/>
+            <wp:cNvGraphicFramePr>
+              <a:graphicFrameLocks xmlns:a="http://schemas.openxmlformats.org/drawingml/2006/main" noChangeAspect="1"/>
+            </wp:cNvGraphicFramePr>
+            <a:graphic xmlns:a="http://schemas.openxmlformats.org/drawingml/2006/main">
+              <a:graphicData uri="http://schemas.openxmlformats.org/drawingml/2006/picture">
+                <pic:pic xmlns:pic="http://schemas.openxmlformats.org/drawingml/2006/picture">
+                  <pic:nvPicPr>
+                    <pic:cNvPr id="1" name=""/>
+                    <pic:cNvPicPr/>
+                  </pic:nvPicPr>
+                  <pic:blipFill>
+                    <a:blip r:embed="rId10"/>
+                    <a:stretch>
+                      <a:fillRect/>
+                    </a:stretch>
+                  </pic:blipFill>
+                  <pic:spPr>
+                    <a:xfrm>
+                      <a:off x="0" y="0"/>
+                      <a:ext cx="3418793" cy="2227608"/>
+                    </a:xfrm>
+                    <a:prstGeom prst="rect">
+                      <a:avLst/>
+                    </a:prstGeom>
+                  </pic:spPr>
+                </pic:pic>
+              </a:graphicData>
+            </a:graphic>
+          </wp:inline>
+        </w:drawing>
+      </w:r>
+    </w:p>
+    <w:p>
+      <w:pPr>
+        <w:jc w:val="left"/>
       </w:pPr>
       <w:r>
         <w:tab/>
+      </w:r>
+      <w:r>
+        <w:t xml:space="preserve">From this picture we can also eliminate some </w:t>
+      </w:r>
+      <w:r>
+        <w:t>outlier</w:t>
+      </w:r>
+      <w:r>
+        <w:t xml:space="preserve"> by</w:t>
+      </w:r>
+      <w:r>
+        <w:t xml:space="preserve"> analyzing and some experience, like the right point bigger than 6000. We remove it from the training set</w:t>
+      </w:r>
+    </w:p>
+    <w:p>
+      <w:pPr>
+        <w:jc w:val="left"/>
+      </w:pPr>
+      <w:r>
+        <w:tab/>
+        <w:t xml:space="preserve">From above we analysis relationships about two features with ‘SalePrice’, but the number of features is huge that trying to </w:t>
+      </w:r>
+      <w:r>
+        <w:rPr>
+          <w:rFonts w:hint="eastAsia"/>
+        </w:rPr>
+        <w:t>enumerate</w:t>
+      </w:r>
+      <w:r>
+        <w:t xml:space="preserve"> all the features</w:t>
+      </w:r>
+      <w:r>
+        <w:t xml:space="preserve"> to analysis</w:t>
+      </w:r>
+      <w:r>
+        <w:t xml:space="preserve"> is something hard to do.</w:t>
+      </w:r>
+      <w:r>
+        <w:t xml:space="preserve"> We can use the hot map</w:t>
+      </w:r>
+      <w:r>
+        <w:t xml:space="preserve"> to observe which attribute is important than any other attributes. We choose 15 important attributes from the training data set:</w:t>
+      </w:r>
+    </w:p>
+    <w:p>
+      <w:pPr>
+        <w:jc w:val="center"/>
+      </w:pPr>
+      <w:r>
+        <w:rPr>
+          <w:noProof/>
+        </w:rPr>
+        <w:lastRenderedPageBreak/>
+        <w:drawing>
+          <wp:inline distT="0" distB="0" distL="0" distR="0" wp14:anchorId="01E51B20" wp14:editId="4B049DCC">
+            <wp:extent cx="5979381" cy="4732537"/>
+            <wp:effectExtent l="0" t="0" r="2540" b="0"/>
+            <wp:docPr id="6" name="图片 6"/>
+            <wp:cNvGraphicFramePr>
+              <a:graphicFrameLocks xmlns:a="http://schemas.openxmlformats.org/drawingml/2006/main" noChangeAspect="1"/>
+            </wp:cNvGraphicFramePr>
+            <a:graphic xmlns:a="http://schemas.openxmlformats.org/drawingml/2006/main">
+              <a:graphicData uri="http://schemas.openxmlformats.org/drawingml/2006/picture">
+                <pic:pic xmlns:pic="http://schemas.openxmlformats.org/drawingml/2006/picture">
+                  <pic:nvPicPr>
+                    <pic:cNvPr id="1" name=""/>
+                    <pic:cNvPicPr/>
+                  </pic:nvPicPr>
+                  <pic:blipFill>
+                    <a:blip r:embed="rId11"/>
+                    <a:stretch>
+                      <a:fillRect/>
+                    </a:stretch>
+                  </pic:blipFill>
+                  <pic:spPr>
+                    <a:xfrm>
+                      <a:off x="0" y="0"/>
+                      <a:ext cx="5998057" cy="4747319"/>
+                    </a:xfrm>
+                    <a:prstGeom prst="rect">
+                      <a:avLst/>
+                    </a:prstGeom>
+                  </pic:spPr>
+                </pic:pic>
+              </a:graphicData>
+            </a:graphic>
+          </wp:inline>
+        </w:drawing>
+      </w:r>
+    </w:p>
+    <w:p>
+      <w:pPr>
+        <w:jc w:val="left"/>
+      </w:pPr>
+      <w:r>
+        <w:tab/>
+      </w:r>
+      <w:r>
+        <w:t>From the hot map we can see a lot of features that have high impact factor</w:t>
+      </w:r>
+      <w:r>
+        <w:t>s on the map, but it still a little bit counter intuition. We try to do some lasso operation on the training data set.</w:t>
       </w:r>
       <w:bookmarkStart w:id="0" w:name="_GoBack"/>
       <w:bookmarkEnd w:id="0"/>
+    </w:p>
+    <w:p>
+      <w:pPr>
+        <w:jc w:val="left"/>
+      </w:pPr>
+    </w:p>
+    <w:p>
+      <w:pPr>
+        <w:ind w:firstLine="420"/>
+        <w:jc w:val="left"/>
+        <w:rPr>
+          <w:rFonts w:hint="eastAsia"/>
+        </w:rPr>
+      </w:pPr>
+      <w:r>
+        <w:t>Because the OverallQual, GrLivArea, GarageCars, GarageArea (Garage* can be processed into one attribute to make evaluate more easier), TotalBsmtSF (and other SF</w:t>
+      </w:r>
+      <w:r>
+        <w:t>s), YearBuilt, etc</w:t>
+      </w:r>
     </w:p>
     <w:sectPr>
       <w:pgSz w:w="11906" w:h="16838"/>
@@ -970,7 +1090,7 @@
 </file>
 
 <file path=word/endnotes.xml><?xml version="1.0" encoding="utf-8"?>
-<w:endnotes xmlns:wpc="http://schemas.microsoft.com/office/word/2010/wordprocessingCanvas" xmlns:cx="http://schemas.microsoft.com/office/drawing/2014/chartex" xmlns:cx1="http://schemas.microsoft.com/office/drawing/2015/9/8/chartex" xmlns:cx2="http://schemas.microsoft.com/office/drawing/2015/10/21/chartex" xmlns:cx3="http://schemas.microsoft.com/office/drawing/2016/5/9/chartex" xmlns:cx4="http://schemas.microsoft.com/office/drawing/2016/5/10/chartex" xmlns:cx5="http://schemas.microsoft.com/office/drawing/2016/5/11/chartex" xmlns:cx6="http://schemas.microsoft.com/office/drawing/2016/5/12/chartex" xmlns:cx7="http://schemas.microsoft.com/office/drawing/2016/5/13/chartex" xmlns:cx8="http://schemas.microsoft.com/office/drawing/2016/5/14/chartex" xmlns:mc="http://schemas.openxmlformats.org/markup-compatibility/2006" xmlns:aink="http://schemas.microsoft.com/office/drawing/2016/ink" xmlns:am3d="http://schemas.microsoft.com/office/drawing/2017/model3d" xmlns:o="urn:schemas-microsoft-com:office:office" xmlns:r="http://schemas.openxmlformats.org/officeDocument/2006/relationships" xmlns:m="http://schemas.openxmlformats.org/officeDocument/2006/math" xmlns:v="urn:schemas-microsoft-com:vml" xmlns:wp14="http://schemas.microsoft.com/office/word/2010/wordprocessingDrawing" xmlns:wp="http://schemas.openxmlformats.org/drawingml/2006/wordprocessingDrawing" xmlns:w10="urn:schemas-microsoft-com:office:word" xmlns:w="http://schemas.openxmlformats.org/wordprocessingml/2006/main" xmlns:w14="http://schemas.microsoft.com/office/word/2010/wordml" xmlns:w15="http://schemas.microsoft.com/office/word/2012/wordml" xmlns:w16cid="http://schemas.microsoft.com/office/word/2016/wordml/cid" xmlns:w16se="http://schemas.microsoft.com/office/word/2015/wordml/symex" xmlns:wpg="http://schemas.microsoft.com/office/word/2010/wordprocessingGroup" xmlns:wpi="http://schemas.microsoft.com/office/word/2010/wordprocessingInk" xmlns:wne="http://schemas.microsoft.com/office/word/2006/wordml" xmlns:wps="http://schemas.microsoft.com/office/word/2010/wordprocessingShape" mc:Ignorable="w14 w15 w16se w16cid wp14">
+<w:endnotes xmlns:wpc="http://schemas.microsoft.com/office/word/2010/wordprocessingCanvas" xmlns:mc="http://schemas.openxmlformats.org/markup-compatibility/2006" xmlns:o="urn:schemas-microsoft-com:office:office" xmlns:r="http://schemas.openxmlformats.org/officeDocument/2006/relationships" xmlns:m="http://schemas.openxmlformats.org/officeDocument/2006/math" xmlns:v="urn:schemas-microsoft-com:vml" xmlns:wp14="http://schemas.microsoft.com/office/word/2010/wordprocessingDrawing" xmlns:wp="http://schemas.openxmlformats.org/drawingml/2006/wordprocessingDrawing" xmlns:w10="urn:schemas-microsoft-com:office:word" xmlns:w="http://schemas.openxmlformats.org/wordprocessingml/2006/main" xmlns:w14="http://schemas.microsoft.com/office/word/2010/wordml" xmlns:w15="http://schemas.microsoft.com/office/word/2012/wordml" xmlns:wpg="http://schemas.microsoft.com/office/word/2010/wordprocessingGroup" xmlns:wpi="http://schemas.microsoft.com/office/word/2010/wordprocessingInk" xmlns:wne="http://schemas.microsoft.com/office/word/2006/wordml" xmlns:wps="http://schemas.microsoft.com/office/word/2010/wordprocessingShape" mc:Ignorable="w14 w15 wp14">
   <w:endnote w:type="separator" w:id="-1">
     <w:p>
       <w:r>
@@ -989,7 +1109,7 @@
 </file>
 
 <file path=word/footnotes.xml><?xml version="1.0" encoding="utf-8"?>
-<w:footnotes xmlns:wpc="http://schemas.microsoft.com/office/word/2010/wordprocessingCanvas" xmlns:cx="http://schemas.microsoft.com/office/drawing/2014/chartex" xmlns:cx1="http://schemas.microsoft.com/office/drawing/2015/9/8/chartex" xmlns:cx2="http://schemas.microsoft.com/office/drawing/2015/10/21/chartex" xmlns:cx3="http://schemas.microsoft.com/office/drawing/2016/5/9/chartex" xmlns:cx4="http://schemas.microsoft.com/office/drawing/2016/5/10/chartex" xmlns:cx5="http://schemas.microsoft.com/office/drawing/2016/5/11/chartex" xmlns:cx6="http://schemas.microsoft.com/office/drawing/2016/5/12/chartex" xmlns:cx7="http://schemas.microsoft.com/office/drawing/2016/5/13/chartex" xmlns:cx8="http://schemas.microsoft.com/office/drawing/2016/5/14/chartex" xmlns:mc="http://schemas.openxmlformats.org/markup-compatibility/2006" xmlns:aink="http://schemas.microsoft.com/office/drawing/2016/ink" xmlns:am3d="http://schemas.microsoft.com/office/drawing/2017/model3d" xmlns:o="urn:schemas-microsoft-com:office:office" xmlns:r="http://schemas.openxmlformats.org/officeDocument/2006/relationships" xmlns:m="http://schemas.openxmlformats.org/officeDocument/2006/math" xmlns:v="urn:schemas-microsoft-com:vml" xmlns:wp14="http://schemas.microsoft.com/office/word/2010/wordprocessingDrawing" xmlns:wp="http://schemas.openxmlformats.org/drawingml/2006/wordprocessingDrawing" xmlns:w10="urn:schemas-microsoft-com:office:word" xmlns:w="http://schemas.openxmlformats.org/wordprocessingml/2006/main" xmlns:w14="http://schemas.microsoft.com/office/word/2010/wordml" xmlns:w15="http://schemas.microsoft.com/office/word/2012/wordml" xmlns:w16cid="http://schemas.microsoft.com/office/word/2016/wordml/cid" xmlns:w16se="http://schemas.microsoft.com/office/word/2015/wordml/symex" xmlns:wpg="http://schemas.microsoft.com/office/word/2010/wordprocessingGroup" xmlns:wpi="http://schemas.microsoft.com/office/word/2010/wordprocessingInk" xmlns:wne="http://schemas.microsoft.com/office/word/2006/wordml" xmlns:wps="http://schemas.microsoft.com/office/word/2010/wordprocessingShape" mc:Ignorable="w14 w15 w16se w16cid wp14">
+<w:footnotes xmlns:wpc="http://schemas.microsoft.com/office/word/2010/wordprocessingCanvas" xmlns:mc="http://schemas.openxmlformats.org/markup-compatibility/2006" xmlns:o="urn:schemas-microsoft-com:office:office" xmlns:r="http://schemas.openxmlformats.org/officeDocument/2006/relationships" xmlns:m="http://schemas.openxmlformats.org/officeDocument/2006/math" xmlns:v="urn:schemas-microsoft-com:vml" xmlns:wp14="http://schemas.microsoft.com/office/word/2010/wordprocessingDrawing" xmlns:wp="http://schemas.openxmlformats.org/drawingml/2006/wordprocessingDrawing" xmlns:w10="urn:schemas-microsoft-com:office:word" xmlns:w="http://schemas.openxmlformats.org/wordprocessingml/2006/main" xmlns:w14="http://schemas.microsoft.com/office/word/2010/wordml" xmlns:w15="http://schemas.microsoft.com/office/word/2012/wordml" xmlns:wpg="http://schemas.microsoft.com/office/word/2010/wordprocessingGroup" xmlns:wpi="http://schemas.microsoft.com/office/word/2010/wordprocessingInk" xmlns:wne="http://schemas.microsoft.com/office/word/2006/wordml" xmlns:wps="http://schemas.microsoft.com/office/word/2010/wordprocessingShape" mc:Ignorable="w14 w15 wp14">
   <w:footnote w:type="separator" w:id="-1">
     <w:p>
       <w:r>
@@ -1008,7 +1128,7 @@
 </file>
 
 <file path=word/numbering.xml><?xml version="1.0" encoding="utf-8"?>
-<w:numbering xmlns:wpc="http://schemas.microsoft.com/office/word/2010/wordprocessingCanvas" xmlns:cx="http://schemas.microsoft.com/office/drawing/2014/chartex" xmlns:cx1="http://schemas.microsoft.com/office/drawing/2015/9/8/chartex" xmlns:cx2="http://schemas.microsoft.com/office/drawing/2015/10/21/chartex" xmlns:cx3="http://schemas.microsoft.com/office/drawing/2016/5/9/chartex" xmlns:cx4="http://schemas.microsoft.com/office/drawing/2016/5/10/chartex" xmlns:cx5="http://schemas.microsoft.com/office/drawing/2016/5/11/chartex" xmlns:cx6="http://schemas.microsoft.com/office/drawing/2016/5/12/chartex" xmlns:cx7="http://schemas.microsoft.com/office/drawing/2016/5/13/chartex" xmlns:cx8="http://schemas.microsoft.com/office/drawing/2016/5/14/chartex" xmlns:mc="http://schemas.openxmlformats.org/markup-compatibility/2006" xmlns:aink="http://schemas.microsoft.com/office/drawing/2016/ink" xmlns:am3d="http://schemas.microsoft.com/office/drawing/2017/model3d" xmlns:o="urn:schemas-microsoft-com:office:office" xmlns:r="http://schemas.openxmlformats.org/officeDocument/2006/relationships" xmlns:m="http://schemas.openxmlformats.org/officeDocument/2006/math" xmlns:v="urn:schemas-microsoft-com:vml" xmlns:wp14="http://schemas.microsoft.com/office/word/2010/wordprocessingDrawing" xmlns:wp="http://schemas.openxmlformats.org/drawingml/2006/wordprocessingDrawing" xmlns:w10="urn:schemas-microsoft-com:office:word" xmlns:w="http://schemas.openxmlformats.org/wordprocessingml/2006/main" xmlns:w14="http://schemas.microsoft.com/office/word/2010/wordml" xmlns:w15="http://schemas.microsoft.com/office/word/2012/wordml" xmlns:w16cid="http://schemas.microsoft.com/office/word/2016/wordml/cid" xmlns:w16se="http://schemas.microsoft.com/office/word/2015/wordml/symex" xmlns:wpg="http://schemas.microsoft.com/office/word/2010/wordprocessingGroup" xmlns:wpi="http://schemas.microsoft.com/office/word/2010/wordprocessingInk" xmlns:wne="http://schemas.microsoft.com/office/word/2006/wordml" xmlns:wps="http://schemas.microsoft.com/office/word/2010/wordprocessingShape" mc:Ignorable="w14 w15 w16se w16cid wp14">
+<w:numbering xmlns:wpc="http://schemas.microsoft.com/office/word/2010/wordprocessingCanvas" xmlns:mc="http://schemas.openxmlformats.org/markup-compatibility/2006" xmlns:o="urn:schemas-microsoft-com:office:office" xmlns:r="http://schemas.openxmlformats.org/officeDocument/2006/relationships" xmlns:m="http://schemas.openxmlformats.org/officeDocument/2006/math" xmlns:v="urn:schemas-microsoft-com:vml" xmlns:wp14="http://schemas.microsoft.com/office/word/2010/wordprocessingDrawing" xmlns:wp="http://schemas.openxmlformats.org/drawingml/2006/wordprocessingDrawing" xmlns:w10="urn:schemas-microsoft-com:office:word" xmlns:w="http://schemas.openxmlformats.org/wordprocessingml/2006/main" xmlns:w14="http://schemas.microsoft.com/office/word/2010/wordml" xmlns:w15="http://schemas.microsoft.com/office/word/2012/wordml" xmlns:wpg="http://schemas.microsoft.com/office/word/2010/wordprocessingGroup" xmlns:wpi="http://schemas.microsoft.com/office/word/2010/wordprocessingInk" xmlns:wne="http://schemas.microsoft.com/office/word/2006/wordml" xmlns:wps="http://schemas.microsoft.com/office/word/2010/wordprocessingShape" mc:Ignorable="w14 w15 wp14">
   <w:abstractNum w:abstractNumId="0" w15:restartNumberingAfterBreak="0">
     <w:nsid w:val="3B946BAE"/>
     <w:multiLevelType w:val="hybridMultilevel"/>
@@ -1245,7 +1365,7 @@
 </file>
 
 <file path=word/styles.xml><?xml version="1.0" encoding="utf-8"?>
-<w:styles xmlns:mc="http://schemas.openxmlformats.org/markup-compatibility/2006" xmlns:r="http://schemas.openxmlformats.org/officeDocument/2006/relationships" xmlns:w="http://schemas.openxmlformats.org/wordprocessingml/2006/main" xmlns:w14="http://schemas.microsoft.com/office/word/2010/wordml" xmlns:w15="http://schemas.microsoft.com/office/word/2012/wordml" xmlns:w16cid="http://schemas.microsoft.com/office/word/2016/wordml/cid" xmlns:w16se="http://schemas.microsoft.com/office/word/2015/wordml/symex" mc:Ignorable="w14 w15 w16se w16cid">
+<w:styles xmlns:mc="http://schemas.openxmlformats.org/markup-compatibility/2006" xmlns:r="http://schemas.openxmlformats.org/officeDocument/2006/relationships" xmlns:w="http://schemas.openxmlformats.org/wordprocessingml/2006/main" xmlns:w14="http://schemas.microsoft.com/office/word/2010/wordml" xmlns:w15="http://schemas.microsoft.com/office/word/2012/wordml" mc:Ignorable="w14 w15">
   <w:docDefaults>
     <w:rPrDefault>
       <w:rPr>
@@ -1258,7 +1378,7 @@
     </w:rPrDefault>
     <w:pPrDefault/>
   </w:docDefaults>
-  <w:latentStyles w:defLockedState="0" w:defUIPriority="99" w:defSemiHidden="0" w:defUnhideWhenUsed="0" w:defQFormat="0" w:count="375">
+  <w:latentStyles w:defLockedState="0" w:defUIPriority="99" w:defSemiHidden="0" w:defUnhideWhenUsed="0" w:defQFormat="0" w:count="371">
     <w:lsdException w:name="Normal" w:uiPriority="0" w:qFormat="1"/>
     <w:lsdException w:name="heading 1" w:uiPriority="9" w:qFormat="1"/>
     <w:lsdException w:name="heading 2" w:semiHidden="1" w:uiPriority="9" w:unhideWhenUsed="1" w:qFormat="1"/>
@@ -1364,6 +1484,7 @@
     <w:lsdException w:name="HTML Sample" w:semiHidden="1" w:unhideWhenUsed="1"/>
     <w:lsdException w:name="HTML Typewriter" w:semiHidden="1" w:unhideWhenUsed="1"/>
     <w:lsdException w:name="HTML Variable" w:semiHidden="1" w:unhideWhenUsed="1"/>
+    <w:lsdException w:name="Normal Table" w:semiHidden="1" w:unhideWhenUsed="1"/>
     <w:lsdException w:name="annotation subject" w:semiHidden="1" w:unhideWhenUsed="1"/>
     <w:lsdException w:name="No List" w:semiHidden="1" w:unhideWhenUsed="1"/>
     <w:lsdException w:name="Outline List 1" w:semiHidden="1" w:unhideWhenUsed="1"/>
@@ -1407,8 +1528,10 @@
     <w:lsdException w:name="Table Elegant" w:semiHidden="1" w:unhideWhenUsed="1"/>
     <w:lsdException w:name="Table Professional" w:semiHidden="1" w:unhideWhenUsed="1"/>
     <w:lsdException w:name="Table Subtle 1" w:semiHidden="1" w:unhideWhenUsed="1"/>
+    <w:lsdException w:name="Table Subtle 2" w:semiHidden="1" w:unhideWhenUsed="1"/>
     <w:lsdException w:name="Table Web 1" w:semiHidden="1" w:unhideWhenUsed="1"/>
     <w:lsdException w:name="Table Web 2" w:semiHidden="1" w:unhideWhenUsed="1"/>
+    <w:lsdException w:name="Table Web 3" w:semiHidden="1" w:unhideWhenUsed="1"/>
     <w:lsdException w:name="Balloon Text" w:semiHidden="1" w:unhideWhenUsed="1"/>
     <w:lsdException w:name="Table Grid" w:uiPriority="39"/>
     <w:lsdException w:name="Table Theme" w:semiHidden="1" w:unhideWhenUsed="1"/>
@@ -1627,10 +1750,6 @@
     <w:lsdException w:name="List Table 5 Dark Accent 6" w:uiPriority="50"/>
     <w:lsdException w:name="List Table 6 Colorful Accent 6" w:uiPriority="51"/>
     <w:lsdException w:name="List Table 7 Colorful Accent 6" w:uiPriority="52"/>
-    <w:lsdException w:name="Mention" w:semiHidden="1" w:unhideWhenUsed="1"/>
-    <w:lsdException w:name="Smart Hyperlink" w:semiHidden="1" w:unhideWhenUsed="1"/>
-    <w:lsdException w:name="Hashtag" w:semiHidden="1" w:unhideWhenUsed="1"/>
-    <w:lsdException w:name="Unresolved Mention" w:semiHidden="1" w:unhideWhenUsed="1"/>
   </w:latentStyles>
   <w:style w:type="paragraph" w:default="1" w:styleId="a">
     <w:name w:val="Normal"/>
@@ -1649,7 +1768,7 @@
     <w:name w:val="heading 1"/>
     <w:basedOn w:val="a"/>
     <w:next w:val="a"/>
-    <w:link w:val="10"/>
+    <w:link w:val="1Char"/>
     <w:uiPriority w:val="9"/>
     <w:qFormat/>
     <w:rsid w:val="00043A45"/>
@@ -1671,7 +1790,7 @@
     <w:name w:val="heading 2"/>
     <w:basedOn w:val="a"/>
     <w:next w:val="a"/>
-    <w:link w:val="20"/>
+    <w:link w:val="2Char"/>
     <w:uiPriority w:val="9"/>
     <w:unhideWhenUsed/>
     <w:qFormat/>
@@ -1695,7 +1814,7 @@
     <w:name w:val="heading 3"/>
     <w:basedOn w:val="2"/>
     <w:next w:val="a"/>
-    <w:link w:val="30"/>
+    <w:link w:val="3Char"/>
     <w:uiPriority w:val="9"/>
     <w:unhideWhenUsed/>
     <w:qFormat/>
@@ -1712,6 +1831,7 @@
   <w:style w:type="character" w:default="1" w:styleId="a0">
     <w:name w:val="Default Paragraph Font"/>
     <w:uiPriority w:val="1"/>
+    <w:semiHidden/>
     <w:unhideWhenUsed/>
   </w:style>
   <w:style w:type="table" w:default="1" w:styleId="a1">
@@ -1738,7 +1858,7 @@
   <w:style w:type="paragraph" w:styleId="a3">
     <w:name w:val="header"/>
     <w:basedOn w:val="a"/>
-    <w:link w:val="a4"/>
+    <w:link w:val="Char"/>
     <w:uiPriority w:val="99"/>
     <w:unhideWhenUsed/>
     <w:rsid w:val="00EE0C31"/>
@@ -1759,8 +1879,8 @@
       <w:szCs w:val="18"/>
     </w:rPr>
   </w:style>
-  <w:style w:type="character" w:customStyle="1" w:styleId="a4">
-    <w:name w:val="页眉 字符"/>
+  <w:style w:type="character" w:customStyle="1" w:styleId="Char">
+    <w:name w:val="页眉 Char"/>
     <w:basedOn w:val="a0"/>
     <w:link w:val="a3"/>
     <w:uiPriority w:val="99"/>
@@ -1770,10 +1890,10 @@
       <w:szCs w:val="18"/>
     </w:rPr>
   </w:style>
-  <w:style w:type="paragraph" w:styleId="a5">
+  <w:style w:type="paragraph" w:styleId="a4">
     <w:name w:val="footer"/>
     <w:basedOn w:val="a"/>
-    <w:link w:val="a6"/>
+    <w:link w:val="Char0"/>
     <w:uiPriority w:val="99"/>
     <w:unhideWhenUsed/>
     <w:rsid w:val="00EE0C31"/>
@@ -1791,10 +1911,10 @@
       <w:szCs w:val="18"/>
     </w:rPr>
   </w:style>
-  <w:style w:type="character" w:customStyle="1" w:styleId="a6">
-    <w:name w:val="页脚 字符"/>
+  <w:style w:type="character" w:customStyle="1" w:styleId="Char0">
+    <w:name w:val="页脚 Char"/>
     <w:basedOn w:val="a0"/>
-    <w:link w:val="a5"/>
+    <w:link w:val="a4"/>
     <w:uiPriority w:val="99"/>
     <w:rsid w:val="00EE0C31"/>
     <w:rPr>
@@ -1802,11 +1922,11 @@
       <w:szCs w:val="18"/>
     </w:rPr>
   </w:style>
-  <w:style w:type="paragraph" w:styleId="a7">
+  <w:style w:type="paragraph" w:styleId="a5">
     <w:name w:val="Title"/>
     <w:basedOn w:val="a"/>
     <w:next w:val="a"/>
-    <w:link w:val="a8"/>
+    <w:link w:val="Char1"/>
     <w:uiPriority w:val="10"/>
     <w:qFormat/>
     <w:rsid w:val="00EE0C31"/>
@@ -1823,10 +1943,10 @@
       <w:szCs w:val="32"/>
     </w:rPr>
   </w:style>
-  <w:style w:type="character" w:customStyle="1" w:styleId="a8">
-    <w:name w:val="标题 字符"/>
+  <w:style w:type="character" w:customStyle="1" w:styleId="Char1">
+    <w:name w:val="标题 Char"/>
     <w:basedOn w:val="a0"/>
-    <w:link w:val="a7"/>
+    <w:link w:val="a5"/>
     <w:uiPriority w:val="10"/>
     <w:rsid w:val="00EE0C31"/>
     <w:rPr>
@@ -1837,7 +1957,7 @@
       <w:szCs w:val="32"/>
     </w:rPr>
   </w:style>
-  <w:style w:type="paragraph" w:customStyle="1" w:styleId="11">
+  <w:style w:type="paragraph" w:customStyle="1" w:styleId="10">
     <w:name w:val="无间隔1"/>
     <w:uiPriority w:val="1"/>
     <w:qFormat/>
@@ -1848,8 +1968,8 @@
       <w:sz w:val="22"/>
     </w:rPr>
   </w:style>
-  <w:style w:type="character" w:customStyle="1" w:styleId="10">
-    <w:name w:val="标题 1 字符"/>
+  <w:style w:type="character" w:customStyle="1" w:styleId="1Char">
+    <w:name w:val="标题 1 Char"/>
     <w:basedOn w:val="a0"/>
     <w:link w:val="1"/>
     <w:uiPriority w:val="9"/>
@@ -1863,8 +1983,8 @@
       <w:szCs w:val="44"/>
     </w:rPr>
   </w:style>
-  <w:style w:type="character" w:customStyle="1" w:styleId="20">
-    <w:name w:val="标题 2 字符"/>
+  <w:style w:type="character" w:customStyle="1" w:styleId="2Char">
+    <w:name w:val="标题 2 Char"/>
     <w:basedOn w:val="a0"/>
     <w:link w:val="2"/>
     <w:uiPriority w:val="9"/>
@@ -1877,8 +1997,8 @@
       <w:szCs w:val="36"/>
     </w:rPr>
   </w:style>
-  <w:style w:type="character" w:customStyle="1" w:styleId="30">
-    <w:name w:val="标题 3 字符"/>
+  <w:style w:type="character" w:customStyle="1" w:styleId="3Char">
+    <w:name w:val="标题 3 Char"/>
     <w:basedOn w:val="a0"/>
     <w:link w:val="3"/>
     <w:uiPriority w:val="9"/>

</xml_diff>

<commit_message>
modified:   .gitignore 	modified:   machine learning report.docx 	deleted:    ~$chine learning report.docx 	deleted:    ~WRL2993.tmp
</commit_message>
<xml_diff>
--- a/machine learning report.docx
+++ b/machine learning report.docx
@@ -1212,17 +1212,9 @@
       <w:r>
         <w:t>etc.</w:t>
       </w:r>
-      <w:bookmarkStart w:id="0" w:name="_GoBack"/>
-      <w:bookmarkEnd w:id="0"/>
       <w:r>
         <w:t>, we decided to analysis this attributes more careful to get more intuition of the data, this is really deduced our work because the csv file have 81 attributes waited for analysis!</w:t>
       </w:r>
-    </w:p>
-    <w:p>
-      <w:pPr>
-        <w:ind w:firstLine="420"/>
-        <w:jc w:val="left"/>
-      </w:pPr>
     </w:p>
     <w:p>
       <w:pPr>
@@ -1304,9 +1296,6 @@
       <w:pPr>
         <w:ind w:firstLine="420"/>
         <w:jc w:val="left"/>
-        <w:rPr>
-          <w:rFonts w:hint="eastAsia"/>
-        </w:rPr>
       </w:pPr>
       <w:r>
         <w:t>In this photo, we doesn’t seen much outliers, we decided to cut a little bit and go to analysis next attribute ‘</w:t>
@@ -1323,6 +1312,81 @@
       <w:r>
         <w:t xml:space="preserve">infer that the completion time of a house is deep related to the price of a house, </w:t>
       </w:r>
+      <w:r>
+        <w:t>and the plot is showed this:</w:t>
+      </w:r>
+    </w:p>
+    <w:p>
+      <w:pPr>
+        <w:ind w:firstLine="420"/>
+        <w:jc w:val="center"/>
+      </w:pPr>
+      <w:r>
+        <w:rPr>
+          <w:noProof/>
+        </w:rPr>
+        <w:drawing>
+          <wp:inline distT="0" distB="0" distL="0" distR="0" wp14:anchorId="507E1AEB" wp14:editId="2D2309E5">
+            <wp:extent cx="3856382" cy="2488247"/>
+            <wp:effectExtent l="0" t="0" r="0" b="7620"/>
+            <wp:docPr id="9" name="图片 9"/>
+            <wp:cNvGraphicFramePr>
+              <a:graphicFrameLocks xmlns:a="http://schemas.openxmlformats.org/drawingml/2006/main" noChangeAspect="1"/>
+            </wp:cNvGraphicFramePr>
+            <a:graphic xmlns:a="http://schemas.openxmlformats.org/drawingml/2006/main">
+              <a:graphicData uri="http://schemas.openxmlformats.org/drawingml/2006/picture">
+                <pic:pic xmlns:pic="http://schemas.openxmlformats.org/drawingml/2006/picture">
+                  <pic:nvPicPr>
+                    <pic:cNvPr id="1" name=""/>
+                    <pic:cNvPicPr/>
+                  </pic:nvPicPr>
+                  <pic:blipFill>
+                    <a:blip r:embed="rId15"/>
+                    <a:stretch>
+                      <a:fillRect/>
+                    </a:stretch>
+                  </pic:blipFill>
+                  <pic:spPr>
+                    <a:xfrm>
+                      <a:off x="0" y="0"/>
+                      <a:ext cx="3876091" cy="2500964"/>
+                    </a:xfrm>
+                    <a:prstGeom prst="rect">
+                      <a:avLst/>
+                    </a:prstGeom>
+                  </pic:spPr>
+                </pic:pic>
+              </a:graphicData>
+            </a:graphic>
+          </wp:inline>
+        </w:drawing>
+      </w:r>
+    </w:p>
+    <w:p>
+      <w:pPr>
+        <w:ind w:firstLine="420"/>
+        <w:jc w:val="left"/>
+        <w:rPr>
+          <w:rFonts w:hint="eastAsia"/>
+        </w:rPr>
+      </w:pPr>
+      <w:r>
+        <w:t xml:space="preserve">We can see a lot of point very like </w:t>
+      </w:r>
+      <w:r>
+        <w:t xml:space="preserve">outlier (they have a big distance between most of the points). We know from the machine learning course that we need to eliminate outlier, but its effect on our predictions is still unknown. We run a linear regression algorithm to observe its effect on the </w:t>
+      </w:r>
+      <w:r>
+        <w:rPr>
+          <w:rFonts w:hint="eastAsia"/>
+        </w:rPr>
+        <w:t>accuracy</w:t>
+      </w:r>
+      <w:r>
+        <w:t>:</w:t>
+      </w:r>
+      <w:bookmarkStart w:id="0" w:name="_GoBack"/>
+      <w:bookmarkEnd w:id="0"/>
     </w:p>
     <w:sectPr>
       <w:pgSz w:w="11906" w:h="16838"/>
@@ -2525,7 +2589,7 @@
 </file>
 
 <file path=customXml/itemProps1.xml><?xml version="1.0" encoding="utf-8"?>
-<ds:datastoreItem xmlns:ds="http://schemas.openxmlformats.org/officeDocument/2006/customXml" ds:itemID="{FDE246BD-3AE2-4CD2-9B67-3C773CEA3794}">
+<ds:datastoreItem xmlns:ds="http://schemas.openxmlformats.org/officeDocument/2006/customXml" ds:itemID="{2DA200D8-2400-4A37-8F40-EE8736E91174}">
   <ds:schemaRefs>
     <ds:schemaRef ds:uri="http://schemas.openxmlformats.org/officeDocument/2006/bibliography"/>
   </ds:schemaRefs>

</xml_diff>